<commit_message>
Example updated with the colouroff feature
</commit_message>
<xml_diff>
--- a/docs/Notes.docx
+++ b/docs/Notes.docx
@@ -1168,6 +1168,47 @@
         <w:t xml:space="preserve">.</w:t>
       </w:r>
     </w:p>
+    <w:p>
+      <w:pPr>
+        <w:pStyle w:val="BodyText"/>
+      </w:pPr>
+      <w:r>
+        <w:t xml:space="preserve">Here is some text which is not part of the below example.</w:t>
+      </w:r>
+      <w:r>
+        <w:t xml:space="preserve"> </w:t>
+      </w:r>
+    </w:p>
+    <w:p>
+      <w:pPr>
+        <w:pStyle w:val="BodyText"/>
+      </w:pPr>
+      <w:r>
+        <w:t xml:space="preserve"> </w:t>
+      </w:r>
+      <w:r>
+        <w:t xml:space="preserve">Examples:</w:t>
+      </w:r>
+      <w:r>
+        <w:t xml:space="preserve"> </w:t>
+      </w:r>
+    </w:p>
+    <w:p>
+      <w:pPr>
+        <w:pStyle w:val="BodyText"/>
+      </w:pPr>
+      <w:r>
+        <w:t xml:space="preserve">You can turn off the colour and padding in html, ePub and Word for any newtheorem or inbuilt theorem type. You do this in the _bookdown.yml file by adding the theorem name to the colouroff style_with list.</w:t>
+      </w:r>
+    </w:p>
+    <w:p>
+      <w:pPr>
+        <w:pStyle w:val="BodyText"/>
+      </w:pPr>
+      <w:r>
+        <w:t xml:space="preserve">Here is some text which is not part of the above example.</w:t>
+      </w:r>
+    </w:p>
     <w:bookmarkEnd w:id="30"/>
     <w:bookmarkStart w:id="36" w:name="figures-inside-other-environments"/>
     <w:p>
@@ -1257,7 +1298,7 @@
         <w:pStyle w:val="FirstParagraph"/>
       </w:pPr>
     </w:p>
-    <w:bookmarkStart w:id="33" w:name="exm:unnamed-chunk-4"/>
+    <w:bookmarkStart w:id="33" w:name="exm:unnamed-chunk-5"/>
     <w:p>
       <w:pPr>
         <w:pStyle w:val="ExampleStyle"/>

</xml_diff>

<commit_message>
Added in ability to not number a numbered theorem environment and sorted out scaling of graphics in clear and large print
</commit_message>
<xml_diff>
--- a/docs/Notes.docx
+++ b/docs/Notes.docx
@@ -152,6 +152,7 @@
       </w:r>
       <w:r>
         <w:rPr>
+          <w:bCs/>
           <w:b/>
         </w:rPr>
         <w:t xml:space="preserve">also</w:t>
@@ -318,6 +319,9 @@
             <m:t>x</m:t>
           </m:r>
           <m:r>
+            <m:rPr>
+              <m:sty m:val="p"/>
+            </m:rPr>
             <m:t>=</m:t>
           </m:r>
           <m:f>
@@ -326,12 +330,18 @@
             </m:fPr>
             <m:num>
               <m:r>
+                <m:rPr>
+                  <m:sty m:val="p"/>
+                </m:rPr>
                 <m:t>−</m:t>
               </m:r>
               <m:r>
                 <m:t>b</m:t>
               </m:r>
               <m:r>
+                <m:rPr>
+                  <m:sty m:val="p"/>
+                </m:rPr>
                 <m:t>±</m:t>
               </m:r>
               <m:rad>
@@ -353,6 +363,9 @@
                     </m:sup>
                   </m:sSup>
                   <m:r>
+                    <m:rPr>
+                      <m:sty m:val="p"/>
+                    </m:rPr>
                     <m:t>−</m:t>
                   </m:r>
                   <m:r>
@@ -497,6 +510,7 @@
       </w:r>
       <w:r>
         <w:rPr>
+          <w:bCs/>
           <w:b/>
         </w:rPr>
         <w:t xml:space="preserve">still be technically inaccessible</w:t>
@@ -568,6 +582,7 @@
       </w:r>
       <w:r>
         <w:rPr>
+          <w:iCs/>
           <w:i/>
         </w:rPr>
         <w:t xml:space="preserve">all</w:t>
@@ -613,6 +628,7 @@
       </w:r>
       <w:r>
         <w:rPr>
+          <w:iCs/>
           <w:i/>
         </w:rPr>
         <w:t xml:space="preserve">as a file</w:t>
@@ -706,7 +722,7 @@
     </w:p>
     <w:bookmarkEnd w:id="25"/>
     <w:bookmarkEnd w:id="26"/>
-    <w:bookmarkStart w:id="30" w:name="theorems-and-stuff"/>
+    <w:bookmarkStart w:id="32" w:name="theorems-and-stuff"/>
     <w:p>
       <w:pPr>
         <w:pStyle w:val="Heading1"/>
@@ -1097,6 +1113,7 @@
       </w:r>
       <w:r>
         <w:rPr>
+          <w:iCs/>
           <w:i/>
         </w:rPr>
         <w:t xml:space="preserve">must</w:t>
@@ -1112,6 +1129,7 @@
       </w:r>
       <w:r>
         <w:rPr>
+          <w:iCs/>
           <w:i/>
         </w:rPr>
         <w:t xml:space="preserve">except</w:t>
@@ -1209,8 +1227,166 @@
         <w:t xml:space="preserve">Here is some text which is not part of the above example.</w:t>
       </w:r>
     </w:p>
+    <w:bookmarkStart w:id="31" w:name="but-i-want-to-number-some-of-them"/>
+    <w:p>
+      <w:pPr>
+        <w:pStyle w:val="Heading2"/>
+      </w:pPr>
+      <w:r>
+        <w:t xml:space="preserve">But I want to number some of them…</w:t>
+      </w:r>
+    </w:p>
+    <w:p>
+      <w:pPr>
+        <w:pStyle w:val="FirstParagraph"/>
+      </w:pPr>
+    </w:p>
+    <w:p>
+      <w:pPr>
+        <w:pStyle w:val="DefinitionStyle"/>
+      </w:pPr>
+      <w:r>
+        <w:rPr>
+          <w:rStyle w:val="NameStyle"/>
+        </w:rPr>
+        <w:t xml:space="preserve"> </w:t>
+      </w:r>
+      <w:r>
+        <w:rPr>
+          <w:rStyle w:val="NameStyle"/>
+        </w:rPr>
+        <w:t xml:space="preserve">Definitions:</w:t>
+      </w:r>
+      <w:r>
+        <w:rPr>
+          <w:rStyle w:val="NameStyle"/>
+        </w:rPr>
+        <w:t xml:space="preserve"> </w:t>
+      </w:r>
+    </w:p>
+    <w:p>
+      <w:pPr>
+        <w:pStyle w:val="DefinitionStyle"/>
+      </w:pPr>
+      <w:r>
+        <w:t xml:space="preserve">This is unnumbered in all formats</w:t>
+      </w:r>
+    </w:p>
+    <w:p>
+      <w:pPr>
+        <w:pStyle w:val="BodyText"/>
+      </w:pPr>
+    </w:p>
+    <w:p>
+      <w:pPr>
+        <w:pStyle w:val="DefinitionStyle"/>
+      </w:pPr>
+      <w:r>
+        <w:rPr>
+          <w:rStyle w:val="NameStyle"/>
+        </w:rPr>
+        <w:t xml:space="preserve"> </w:t>
+      </w:r>
+      <w:r>
+        <w:rPr>
+          <w:rStyle w:val="NameStyle"/>
+        </w:rPr>
+        <w:t xml:space="preserve">Definitions 2.3:</w:t>
+      </w:r>
+      <w:r>
+        <w:rPr>
+          <w:rStyle w:val="NameStyle"/>
+        </w:rPr>
+        <w:t xml:space="preserve"> </w:t>
+      </w:r>
+    </w:p>
+    <w:p>
+      <w:pPr>
+        <w:pStyle w:val="DefinitionStyle"/>
+      </w:pPr>
+      <w:r>
+        <w:t xml:space="preserve">This should be definitions 2.3 in all formats</w:t>
+      </w:r>
+    </w:p>
+    <w:bookmarkStart w:id="30" w:name="out-of-interest"/>
+    <w:p>
+      <w:pPr>
+        <w:pStyle w:val="Heading3"/>
+      </w:pPr>
+      <w:r>
+        <w:t xml:space="preserve">Out of interest…</w:t>
+      </w:r>
+    </w:p>
+    <w:p>
+      <w:pPr>
+        <w:pStyle w:val="FirstParagraph"/>
+      </w:pPr>
+      <w:r>
+        <w:t xml:space="preserve">What happens if I try to number an environment I have specifically declared to be unnumbered? e.g. using {newtheorem, env=</w:t>
+      </w:r>
+      <w:r>
+        <w:t xml:space="preserve">‘</w:t>
+      </w:r>
+      <w:r>
+        <w:t xml:space="preserve">Examples</w:t>
+      </w:r>
+      <w:r>
+        <w:t xml:space="preserve">’</w:t>
+      </w:r>
+      <w:r>
+        <w:t xml:space="preserve">, label=</w:t>
+      </w:r>
+      <w:r>
+        <w:t xml:space="preserve">“</w:t>
+      </w:r>
+      <w:r>
+        <w:t xml:space="preserve">argh</w:t>
+      </w:r>
+      <w:r>
+        <w:t xml:space="preserve">”</w:t>
+      </w:r>
+      <w:r>
+        <w:t xml:space="preserve">}</w:t>
+      </w:r>
+    </w:p>
+    <w:p>
+      <w:pPr>
+        <w:pStyle w:val="BodyText"/>
+      </w:pPr>
+      <w:r>
+        <w:t xml:space="preserve">This will fail to compile for PDF and it will produce</w:t>
+      </w:r>
+      <w:r>
+        <w:t xml:space="preserve"> </w:t>
+      </w:r>
+      <w:r>
+        <w:t xml:space="preserve">“</w:t>
+      </w:r>
+      <w:r>
+        <w:t xml:space="preserve">Examples (#Examples:argh)</w:t>
+      </w:r>
+      <w:r>
+        <w:t xml:space="preserve">”</w:t>
+      </w:r>
+      <w:r>
+        <w:t xml:space="preserve"> </w:t>
+      </w:r>
+      <w:r>
+        <w:t xml:space="preserve">as the title in other formats.</w:t>
+      </w:r>
+    </w:p>
+    <w:p>
+      <w:pPr>
+        <w:pStyle w:val="BodyText"/>
+      </w:pPr>
+      <w:r>
+        <w:t xml:space="preserve">The only real benefit to be gained from specifically declaring an environment to be unnumbered is that you are less likely to accidentally number an instance of it!</w:t>
+      </w:r>
+    </w:p>
     <w:bookmarkEnd w:id="30"/>
-    <w:bookmarkStart w:id="36" w:name="figures-inside-other-environments"/>
+    <w:bookmarkEnd w:id="31"/>
+    <w:bookmarkEnd w:id="32"/>
+    <w:bookmarkStart w:id="38" w:name="figures-inside-other-environments"/>
     <w:p>
       <w:pPr>
         <w:pStyle w:val="Heading1"/>
@@ -1219,7 +1395,7 @@
         <w:t xml:space="preserve">Figures inside other environments</w:t>
       </w:r>
     </w:p>
-    <w:bookmarkStart w:id="32" w:name="here-is-a-figure"/>
+    <w:bookmarkStart w:id="34" w:name="here-is-a-figure"/>
     <w:p>
       <w:pPr>
         <w:pStyle w:val="Heading2"/>
@@ -1237,7 +1413,7 @@
           <wp:inline>
             <wp:extent cx="4572000" cy="3657600"/>
             <wp:effectExtent b="0" l="0" r="0" t="0"/>
-            <wp:docPr descr="Figure 3.1: This is title and the caption" title="This is the alternative text" id="1" name="Picture"/>
+            <wp:docPr descr="Figure 3.1: This is title and a caption with a reference 2.1 inside it" title="This is the alternative text" id="1" name="Picture"/>
             <a:graphic>
               <a:graphicData uri="http://schemas.openxmlformats.org/drawingml/2006/picture">
                 <pic:pic>
@@ -1248,7 +1424,7 @@
                     </pic:cNvPicPr>
                   </pic:nvPicPr>
                   <pic:blipFill>
-                    <a:blip r:embed="rId31"/>
+                    <a:blip r:embed="rId33"/>
                     <a:stretch>
                       <a:fillRect/>
                     </a:stretch>
@@ -1280,11 +1456,23 @@
         <w:pStyle w:val="ImageCaption"/>
       </w:pPr>
       <w:r>
-        <w:t xml:space="preserve">Figure 3.1: This is title and the caption</w:t>
-      </w:r>
-    </w:p>
-    <w:bookmarkEnd w:id="32"/>
-    <w:bookmarkStart w:id="34" w:name="X9a2fb9fd4ffabed5ba3e5c576673bfe2e87587c"/>
+        <w:t xml:space="preserve">Figure 3.1: This is title and a caption with a reference</w:t>
+      </w:r>
+      <w:r>
+        <w:t xml:space="preserve"> </w:t>
+      </w:r>
+      <w:r>
+        <w:t xml:space="preserve">2.1</w:t>
+      </w:r>
+      <w:r>
+        <w:t xml:space="preserve"> </w:t>
+      </w:r>
+      <w:r>
+        <w:t xml:space="preserve">inside it</w:t>
+      </w:r>
+    </w:p>
+    <w:bookmarkEnd w:id="34"/>
+    <w:bookmarkStart w:id="36" w:name="X9a2fb9fd4ffabed5ba3e5c576673bfe2e87587c"/>
     <w:p>
       <w:pPr>
         <w:pStyle w:val="Heading2"/>
@@ -1298,7 +1486,7 @@
         <w:pStyle w:val="FirstParagraph"/>
       </w:pPr>
     </w:p>
-    <w:bookmarkStart w:id="33" w:name="exm:unnamed-chunk-5"/>
+    <w:bookmarkStart w:id="35" w:name="exm:unnamed-chunk-6"/>
     <w:p>
       <w:pPr>
         <w:pStyle w:val="ExampleStyle"/>
@@ -1344,7 +1532,7 @@
                     </pic:cNvPicPr>
                   </pic:nvPicPr>
                   <pic:blipFill>
-                    <a:blip r:embed="rId31"/>
+                    <a:blip r:embed="rId33"/>
                     <a:stretch>
                       <a:fillRect/>
                     </a:stretch>
@@ -1387,9 +1575,9 @@
         <w:t xml:space="preserve">This is a test. So, you need an empty line before and after the above for it to be a float. At the end of an environment this means that you need TWO empty lines. This is Pandoc.</w:t>
       </w:r>
     </w:p>
-    <w:bookmarkEnd w:id="33"/>
-    <w:bookmarkEnd w:id="34"/>
-    <w:bookmarkStart w:id="35" w:name="Xc9cd82723d42774b05902fcea8575df5a3c6b47"/>
+    <w:bookmarkEnd w:id="35"/>
+    <w:bookmarkEnd w:id="36"/>
+    <w:bookmarkStart w:id="37" w:name="Xc9cd82723d42774b05902fcea8575df5a3c6b47"/>
     <w:p>
       <w:pPr>
         <w:pStyle w:val="Heading2"/>
@@ -1462,7 +1650,7 @@
                     </pic:cNvPicPr>
                   </pic:nvPicPr>
                   <pic:blipFill>
-                    <a:blip r:embed="rId31"/>
+                    <a:blip r:embed="rId33"/>
                     <a:stretch>
                       <a:fillRect/>
                     </a:stretch>
@@ -1497,9 +1685,9 @@
         <w:t xml:space="preserve">Figure 3.3: More cars things</w:t>
       </w:r>
     </w:p>
-    <w:bookmarkEnd w:id="35"/>
-    <w:bookmarkEnd w:id="36"/>
-    <w:bookmarkStart w:id="39" w:name="repeating-environments"/>
+    <w:bookmarkEnd w:id="37"/>
+    <w:bookmarkEnd w:id="38"/>
+    <w:bookmarkStart w:id="41" w:name="repeating-environments"/>
     <w:p>
       <w:pPr>
         <w:pStyle w:val="Heading1"/>
@@ -1520,6 +1708,7 @@
       </w:r>
       <w:r>
         <w:rPr>
+          <w:iCs/>
           <w:i/>
         </w:rPr>
         <w:t xml:space="preserve">things inside the environment</w:t>
@@ -1544,7 +1733,7 @@
         <w:pStyle w:val="BodyText"/>
       </w:pPr>
     </w:p>
-    <w:bookmarkStart w:id="37" w:name="thm:thm1"/>
+    <w:bookmarkStart w:id="39" w:name="thm:thm1"/>
     <w:p>
       <w:pPr>
         <w:pStyle w:val="TheoremStyle"/>
@@ -1588,7 +1777,7 @@
         <w:t xml:space="preserve">This is a theorem environment already provided by Bookdown. It still works as before.</w:t>
       </w:r>
     </w:p>
-    <w:bookmarkEnd w:id="37"/>
+    <w:bookmarkEnd w:id="39"/>
     <w:p>
       <w:pPr>
         <w:pStyle w:val="BodyText"/>
@@ -1602,7 +1791,7 @@
         <w:pStyle w:val="BodyText"/>
       </w:pPr>
     </w:p>
-    <w:bookmarkStart w:id="38" w:name="prp:prp1"/>
+    <w:bookmarkStart w:id="40" w:name="prp:prp1"/>
     <w:p>
       <w:pPr>
         <w:pStyle w:val="TheoremStyle"/>
@@ -1688,7 +1877,7 @@
         <w:t xml:space="preserve">Reference other environments within names. Notice that you need to use a double backslash.</w:t>
       </w:r>
     </w:p>
-    <w:bookmarkEnd w:id="38"/>
+    <w:bookmarkEnd w:id="40"/>
     <w:p>
       <w:pPr>
         <w:pStyle w:val="FirstParagraph"/>
@@ -1737,6 +1926,7 @@
       </w:r>
       <w:r>
         <w:rPr>
+          <w:iCs/>
           <w:i/>
         </w:rPr>
         <w:t xml:space="preserve">must</w:t>
@@ -1752,6 +1942,7 @@
       </w:r>
       <w:r>
         <w:rPr>
+          <w:iCs/>
           <w:i/>
         </w:rPr>
         <w:t xml:space="preserve">except</w:t>
@@ -1787,8 +1978,8 @@
         <w:t xml:space="preserve">I still need to test the other combinations. Please tell me if it is broken.</w:t>
       </w:r>
     </w:p>
-    <w:bookmarkEnd w:id="39"/>
-    <w:bookmarkStart w:id="40" w:name="but-i-want-it-to-do"/>
+    <w:bookmarkEnd w:id="41"/>
+    <w:bookmarkStart w:id="42" w:name="but-i-want-it-to-do"/>
     <w:p>
       <w:pPr>
         <w:pStyle w:val="Heading1"/>
@@ -1813,8 +2004,8 @@
         <w:t xml:space="preserve">Tell us what to do next. We’ll tell you if it is possible and the likely priority!</w:t>
       </w:r>
     </w:p>
-    <w:bookmarkEnd w:id="40"/>
-    <w:bookmarkStart w:id="41" w:name="latex-newcommands-usepackages-etc."/>
+    <w:bookmarkEnd w:id="42"/>
+    <w:bookmarkStart w:id="43" w:name="latex-newcommands-usepackages-etc."/>
     <w:p>
       <w:pPr>
         <w:pStyle w:val="Heading1"/>
@@ -1835,6 +2026,7 @@
       </w:r>
       <w:r>
         <w:rPr>
+          <w:iCs/>
           <w:i/>
         </w:rPr>
         <w:t xml:space="preserve">All</w:t>
@@ -1865,19 +2057,25 @@
             <m:t>O</m:t>
           </m:r>
           <m:r>
+            <m:rPr>
+              <m:sty m:val="p"/>
+            </m:rPr>
             <m:t>(</m:t>
           </m:r>
           <m:r>
             <m:t>x</m:t>
           </m:r>
           <m:r>
+            <m:rPr>
+              <m:sty m:val="p"/>
+            </m:rPr>
             <m:t>)</m:t>
           </m:r>
         </m:oMath>
       </m:oMathPara>
     </w:p>
-    <w:bookmarkEnd w:id="41"/>
-    <w:bookmarkStart w:id="46" w:name="great.-how-do-i-use-this-thing"/>
+    <w:bookmarkEnd w:id="43"/>
+    <w:bookmarkStart w:id="48" w:name="great.-how-do-i-use-this-thing"/>
     <w:p>
       <w:pPr>
         <w:pStyle w:val="Heading1"/>
@@ -1894,7 +2092,7 @@
         <w:t xml:space="preserve">This package is not on CRAN and it is not going to be in the short or medium term. Instead you need to install it directly from github (if you want to know why then get in touch and ask) which means you will need devtools installed and loaded.</w:t>
       </w:r>
     </w:p>
-    <w:bookmarkStart w:id="42" w:name="installing-clavertondown"/>
+    <w:bookmarkStart w:id="44" w:name="installing-clavertondown"/>
     <w:p>
       <w:pPr>
         <w:pStyle w:val="Heading2"/>
@@ -1955,8 +2153,8 @@
         <w:t xml:space="preserve">Obviously, you need an internet connection.</w:t>
       </w:r>
     </w:p>
-    <w:bookmarkEnd w:id="42"/>
-    <w:bookmarkStart w:id="45" w:name="using-clavertondown-for-the-first-time"/>
+    <w:bookmarkEnd w:id="44"/>
+    <w:bookmarkStart w:id="47" w:name="using-clavertondown-for-the-first-time"/>
     <w:p>
       <w:pPr>
         <w:pStyle w:val="Heading2"/>
@@ -1981,7 +2179,7 @@
         </w:numPr>
         <w:pStyle w:val="Compact"/>
       </w:pPr>
-      <w:hyperlink r:id="rId43">
+      <w:hyperlink r:id="rId45">
         <w:r>
           <w:rPr>
             <w:rStyle w:val="Hyperlink"/>
@@ -1998,7 +2196,7 @@
         </w:numPr>
         <w:pStyle w:val="Compact"/>
       </w:pPr>
-      <w:hyperlink r:id="rId44">
+      <w:hyperlink r:id="rId46">
         <w:r>
           <w:rPr>
             <w:rStyle w:val="Hyperlink"/>
@@ -2015,9 +2213,9 @@
         <w:t xml:space="preserve">Put them in a folder together, open index.Rmd in RStudio and use the Knit menu to compile the various formats. If this doesn’t work then something is wrong (get in touch Bath people!). Then… read the files.</w:t>
       </w:r>
     </w:p>
-    <w:bookmarkEnd w:id="45"/>
-    <w:bookmarkEnd w:id="46"/>
-    <w:bookmarkStart w:id="47" w:name="X00d3d37b6d4ddc8f72526149020f0b2d3a0855f"/>
+    <w:bookmarkEnd w:id="47"/>
+    <w:bookmarkEnd w:id="48"/>
+    <w:bookmarkStart w:id="49" w:name="X00d3d37b6d4ddc8f72526149020f0b2d3a0855f"/>
     <w:p>
       <w:pPr>
         <w:pStyle w:val="Heading1"/>
@@ -2034,7 +2232,7 @@
         <w:t xml:space="preserve">Yes, sure, that is why it is public. But, this is released with no promises and no warranty. Help will only be provided to staff and students of the University of Bath but we might fix bugs or consider suggestions by others.</w:t>
       </w:r>
     </w:p>
-    <w:bookmarkEnd w:id="47"/>
+    <w:bookmarkEnd w:id="49"/>
     <w:sectPr>
       <w:pgSz w:w="12240" w:h="15840"/>
       <w:pgMar w:top="1440" w:right="1440" w:bottom="1440" w:left="1440" w:header="720" w:footer="720" w:gutter="0"/>
@@ -2737,10 +2935,7 @@
       <w:lvlText w:val=" "/>
       <w:lvlJc w:val="left"/>
       <w:pPr>
-        <w:tabs>
-          <w:tab w:val="num" w:pos="0"/>
-        </w:tabs>
-        <w:ind w:left="480" w:hanging="480"/>
+        <w:ind w:left="720" w:hanging="480"/>
       </w:pPr>
     </w:lvl>
     <w:lvl w:ilvl="1">
@@ -2748,10 +2943,7 @@
       <w:lvlText w:val=" "/>
       <w:lvlJc w:val="left"/>
       <w:pPr>
-        <w:tabs>
-          <w:tab w:val="num" w:pos="720"/>
-        </w:tabs>
-        <w:ind w:left="1200" w:hanging="480"/>
+        <w:ind w:left="1440" w:hanging="480"/>
       </w:pPr>
     </w:lvl>
     <w:lvl w:ilvl="2">
@@ -2759,10 +2951,7 @@
       <w:lvlText w:val=" "/>
       <w:lvlJc w:val="left"/>
       <w:pPr>
-        <w:tabs>
-          <w:tab w:val="num" w:pos="1440"/>
-        </w:tabs>
-        <w:ind w:left="1920" w:hanging="480"/>
+        <w:ind w:left="2160" w:hanging="480"/>
       </w:pPr>
     </w:lvl>
     <w:lvl w:ilvl="3">
@@ -2770,10 +2959,7 @@
       <w:lvlText w:val=" "/>
       <w:lvlJc w:val="left"/>
       <w:pPr>
-        <w:tabs>
-          <w:tab w:val="num" w:pos="2160"/>
-        </w:tabs>
-        <w:ind w:left="2640" w:hanging="480"/>
+        <w:ind w:left="2880" w:hanging="480"/>
       </w:pPr>
     </w:lvl>
     <w:lvl w:ilvl="4">
@@ -2781,10 +2967,7 @@
       <w:lvlText w:val=" "/>
       <w:lvlJc w:val="left"/>
       <w:pPr>
-        <w:tabs>
-          <w:tab w:val="num" w:pos="2880"/>
-        </w:tabs>
-        <w:ind w:left="3360" w:hanging="480"/>
+        <w:ind w:left="3600" w:hanging="480"/>
       </w:pPr>
     </w:lvl>
     <w:lvl w:ilvl="5">
@@ -2792,10 +2975,7 @@
       <w:lvlText w:val=" "/>
       <w:lvlJc w:val="left"/>
       <w:pPr>
-        <w:tabs>
-          <w:tab w:val="num" w:pos="3600"/>
-        </w:tabs>
-        <w:ind w:left="4080" w:hanging="480"/>
+        <w:ind w:left="4320" w:hanging="480"/>
       </w:pPr>
     </w:lvl>
     <w:lvl w:ilvl="6">
@@ -2803,10 +2983,7 @@
       <w:lvlText w:val=" "/>
       <w:lvlJc w:val="left"/>
       <w:pPr>
-        <w:tabs>
-          <w:tab w:val="num" w:pos="4320"/>
-        </w:tabs>
-        <w:ind w:left="4800" w:hanging="480"/>
+        <w:ind w:left="5040" w:hanging="480"/>
       </w:pPr>
     </w:lvl>
     <w:lvl w:ilvl="7">
@@ -2814,10 +2991,7 @@
       <w:lvlText w:val=" "/>
       <w:lvlJc w:val="left"/>
       <w:pPr>
-        <w:tabs>
-          <w:tab w:val="num" w:pos="5040"/>
-        </w:tabs>
-        <w:ind w:left="5520" w:hanging="480"/>
+        <w:ind w:left="5760" w:hanging="480"/>
       </w:pPr>
     </w:lvl>
     <w:lvl w:ilvl="8">
@@ -2825,10 +2999,7 @@
       <w:lvlText w:val=" "/>
       <w:lvlJc w:val="left"/>
       <w:pPr>
-        <w:tabs>
-          <w:tab w:val="num" w:pos="5760"/>
-        </w:tabs>
-        <w:ind w:left="6240" w:hanging="480"/>
+        <w:ind w:left="6480" w:hanging="480"/>
       </w:pPr>
     </w:lvl>
   </w:abstractNum>
@@ -2840,10 +3011,7 @@
       <w:lvlText w:val="•"/>
       <w:lvlJc w:val="left"/>
       <w:pPr>
-        <w:tabs>
-          <w:tab w:val="num" w:pos="0"/>
-        </w:tabs>
-        <w:ind w:left="480" w:hanging="480"/>
+        <w:ind w:left="720" w:hanging="480"/>
       </w:pPr>
     </w:lvl>
     <w:lvl w:ilvl="1">
@@ -2851,10 +3019,7 @@
       <w:lvlText w:val="–"/>
       <w:lvlJc w:val="left"/>
       <w:pPr>
-        <w:tabs>
-          <w:tab w:val="num" w:pos="720"/>
-        </w:tabs>
-        <w:ind w:left="1200" w:hanging="480"/>
+        <w:ind w:left="1440" w:hanging="480"/>
       </w:pPr>
     </w:lvl>
     <w:lvl w:ilvl="2">
@@ -2862,10 +3027,7 @@
       <w:lvlText w:val="•"/>
       <w:lvlJc w:val="left"/>
       <w:pPr>
-        <w:tabs>
-          <w:tab w:val="num" w:pos="1440"/>
-        </w:tabs>
-        <w:ind w:left="1920" w:hanging="480"/>
+        <w:ind w:left="2160" w:hanging="480"/>
       </w:pPr>
     </w:lvl>
     <w:lvl w:ilvl="3">
@@ -2873,10 +3035,7 @@
       <w:lvlText w:val="–"/>
       <w:lvlJc w:val="left"/>
       <w:pPr>
-        <w:tabs>
-          <w:tab w:val="num" w:pos="2160"/>
-        </w:tabs>
-        <w:ind w:left="2640" w:hanging="480"/>
+        <w:ind w:left="2880" w:hanging="480"/>
       </w:pPr>
     </w:lvl>
     <w:lvl w:ilvl="4">
@@ -2884,10 +3043,7 @@
       <w:lvlText w:val="•"/>
       <w:lvlJc w:val="left"/>
       <w:pPr>
-        <w:tabs>
-          <w:tab w:val="num" w:pos="2880"/>
-        </w:tabs>
-        <w:ind w:left="3360" w:hanging="480"/>
+        <w:ind w:left="3600" w:hanging="480"/>
       </w:pPr>
     </w:lvl>
     <w:lvl w:ilvl="5">
@@ -2895,10 +3051,7 @@
       <w:lvlText w:val="–"/>
       <w:lvlJc w:val="left"/>
       <w:pPr>
-        <w:tabs>
-          <w:tab w:val="num" w:pos="3600"/>
-        </w:tabs>
-        <w:ind w:left="4080" w:hanging="480"/>
+        <w:ind w:left="4320" w:hanging="480"/>
       </w:pPr>
     </w:lvl>
     <w:lvl w:ilvl="6">
@@ -2906,10 +3059,7 @@
       <w:lvlText w:val="•"/>
       <w:lvlJc w:val="left"/>
       <w:pPr>
-        <w:tabs>
-          <w:tab w:val="num" w:pos="4320"/>
-        </w:tabs>
-        <w:ind w:left="4800" w:hanging="480"/>
+        <w:ind w:left="5040" w:hanging="480"/>
       </w:pPr>
     </w:lvl>
     <w:lvl w:ilvl="7">
@@ -2917,10 +3067,7 @@
       <w:lvlText w:val="–"/>
       <w:lvlJc w:val="left"/>
       <w:pPr>
-        <w:tabs>
-          <w:tab w:val="num" w:pos="5040"/>
-        </w:tabs>
-        <w:ind w:left="5520" w:hanging="480"/>
+        <w:ind w:left="5760" w:hanging="480"/>
       </w:pPr>
     </w:lvl>
     <w:lvl w:ilvl="8">
@@ -2928,10 +3075,7 @@
       <w:lvlText w:val="•"/>
       <w:lvlJc w:val="left"/>
       <w:pPr>
-        <w:tabs>
-          <w:tab w:val="num" w:pos="5760"/>
-        </w:tabs>
-        <w:ind w:left="6240" w:hanging="480"/>
+        <w:ind w:left="6480" w:hanging="480"/>
       </w:pPr>
     </w:lvl>
   </w:abstractNum>

</xml_diff>

<commit_message>
Finished author control of theorem style classification and removal of italics, removed bugs affecting iteraction between these and removal of colour. All tests pass.
</commit_message>
<xml_diff>
--- a/docs/Notes.docx
+++ b/docs/Notes.docx
@@ -755,7 +755,7 @@
     <w:bookmarkStart w:id="28" w:name="thm:thm1"/>
     <w:p>
       <w:pPr>
-        <w:pStyle w:val="TheoremStyle"/>
+        <w:pStyle w:val="TheoremStyleUpright"/>
       </w:pPr>
       <w:bookmarkStart w:id="27" w:name="thm:thm1"/>
       <w:bookmarkEnd w:id="27"/>
@@ -792,7 +792,7 @@
     </w:p>
     <w:p>
       <w:pPr>
-        <w:pStyle w:val="TheoremStyle"/>
+        <w:pStyle w:val="TheoremStyleUpright"/>
       </w:pPr>
       <w:r>
         <w:t xml:space="preserve">This is a theorem environment already provided by Bookdown. It still works as before.</w:t>
@@ -807,7 +807,7 @@
     <w:bookmarkStart w:id="30" w:name="prp:prp1"/>
     <w:p>
       <w:pPr>
-        <w:pStyle w:val="TheoremStyle"/>
+        <w:pStyle w:val="TheoremStyleUpright"/>
       </w:pPr>
       <w:bookmarkStart w:id="29" w:name="prp:prp1"/>
       <w:bookmarkEnd w:id="29"/>
@@ -862,7 +862,7 @@
     </w:p>
     <w:p>
       <w:pPr>
-        <w:pStyle w:val="TheoremStyle"/>
+        <w:pStyle w:val="TheoremStyleUpright"/>
       </w:pPr>
       <w:r>
         <w:t xml:space="preserve">However, in this system you can now</w:t>
@@ -987,19 +987,7 @@
         <w:rPr>
           <w:rStyle w:val="NameStyle"/>
         </w:rPr>
-        <w:t xml:space="preserve">Proof</w:t>
-      </w:r>
-      <w:r>
-        <w:rPr>
-          <w:rStyle w:val="NameStyle"/>
-        </w:rPr>
-        <w:t xml:space="preserve"> </w:t>
-      </w:r>
-      <w:r>
-        <w:rPr>
-          <w:rStyle w:val="NameStyle"/>
-        </w:rPr>
-        <w:t xml:space="preserve">(Proof of theorem</w:t>
+        <w:t xml:space="preserve">Proof (Proof of theorem</w:t>
       </w:r>
       <w:r>
         <w:rPr>
@@ -1210,12 +1198,21 @@
         <w:pStyle w:val="BodyText"/>
       </w:pPr>
       <w:r>
-        <w:t xml:space="preserve"> </w:t>
-      </w:r>
-      <w:r>
+        <w:rPr>
+          <w:rStyle w:val="NameStyle"/>
+        </w:rPr>
+        <w:t xml:space="preserve"> </w:t>
+      </w:r>
+      <w:r>
+        <w:rPr>
+          <w:rStyle w:val="NameStyle"/>
+        </w:rPr>
         <w:t xml:space="preserve">Examples:</w:t>
       </w:r>
       <w:r>
+        <w:rPr>
+          <w:rStyle w:val="NameStyle"/>
+        </w:rPr>
         <w:t xml:space="preserve"> </w:t>
       </w:r>
     </w:p>
@@ -1750,7 +1747,7 @@
     <w:bookmarkStart w:id="47" w:name="thm:thm1"/>
     <w:p>
       <w:pPr>
-        <w:pStyle w:val="TheoremStyle"/>
+        <w:pStyle w:val="TheoremStyleUpright"/>
       </w:pPr>
       <w:bookmarkStart w:id="46" w:name="thm:thm1"/>
       <w:bookmarkEnd w:id="46"/>
@@ -1787,7 +1784,7 @@
     </w:p>
     <w:p>
       <w:pPr>
-        <w:pStyle w:val="TheoremStyle"/>
+        <w:pStyle w:val="TheoremStyleUpright"/>
       </w:pPr>
       <w:r>
         <w:t xml:space="preserve">This is a theorem environment already provided by Bookdown. It still works as before.</w:t>
@@ -1810,7 +1807,7 @@
     <w:bookmarkStart w:id="49" w:name="prp:prp1"/>
     <w:p>
       <w:pPr>
-        <w:pStyle w:val="TheoremStyle"/>
+        <w:pStyle w:val="TheoremStyleUpright"/>
       </w:pPr>
       <w:bookmarkStart w:id="48" w:name="prp:prp1"/>
       <w:bookmarkEnd w:id="48"/>
@@ -1865,7 +1862,7 @@
     </w:p>
     <w:p>
       <w:pPr>
-        <w:pStyle w:val="TheoremStyle"/>
+        <w:pStyle w:val="TheoremStyleUpright"/>
       </w:pPr>
       <w:r>
         <w:t xml:space="preserve">However, in this system you can now</w:t>
@@ -2286,7 +2283,7 @@
 </file>
 
 <file path=word/numbering.xml><?xml version="1.0" encoding="utf-8"?>
-<w:numbering xmlns:wpc="http://schemas.microsoft.com/office/word/2010/wordprocessingCanvas" xmlns:cx="http://schemas.microsoft.com/office/drawing/2014/chartex" xmlns:cx1="http://schemas.microsoft.com/office/drawing/2015/9/8/chartex" xmlns:cx2="http://schemas.microsoft.com/office/drawing/2015/10/21/chartex" xmlns:cx3="http://schemas.microsoft.com/office/drawing/2016/5/9/chartex" xmlns:cx4="http://schemas.microsoft.com/office/drawing/2016/5/10/chartex" xmlns:cx5="http://schemas.microsoft.com/office/drawing/2016/5/11/chartex" xmlns:cx6="http://schemas.microsoft.com/office/drawing/2016/5/12/chartex" xmlns:cx7="http://schemas.microsoft.com/office/drawing/2016/5/13/chartex" xmlns:cx8="http://schemas.microsoft.com/office/drawing/2016/5/14/chartex" xmlns:mc="http://schemas.openxmlformats.org/markup-compatibility/2006" xmlns:aink="http://schemas.microsoft.com/office/drawing/2016/ink" xmlns:am3d="http://schemas.microsoft.com/office/drawing/2017/model3d" xmlns:o="urn:schemas-microsoft-com:office:office" xmlns:r="http://schemas.openxmlformats.org/officeDocument/2006/relationships" xmlns:m="http://schemas.openxmlformats.org/officeDocument/2006/math" xmlns:v="urn:schemas-microsoft-com:vml" xmlns:wp14="http://schemas.microsoft.com/office/word/2010/wordprocessingDrawing" xmlns:wp="http://schemas.openxmlformats.org/drawingml/2006/wordprocessingDrawing" xmlns:w10="urn:schemas-microsoft-com:office:word" xmlns:w="http://schemas.openxmlformats.org/wordprocessingml/2006/main" xmlns:w14="http://schemas.microsoft.com/office/word/2010/wordml" xmlns:w15="http://schemas.microsoft.com/office/word/2012/wordml" xmlns:w16cid="http://schemas.microsoft.com/office/word/2016/wordml/cid" xmlns:w16se="http://schemas.microsoft.com/office/word/2015/wordml/symex" xmlns:wpg="http://schemas.microsoft.com/office/word/2010/wordprocessingGroup" xmlns:wpi="http://schemas.microsoft.com/office/word/2010/wordprocessingInk" xmlns:wne="http://schemas.microsoft.com/office/word/2006/wordml" xmlns:wps="http://schemas.microsoft.com/office/word/2010/wordprocessingShape" mc:Ignorable="w14 w15 w16se w16cid wp14">
+<w:numbering xmlns:wpc="http://schemas.microsoft.com/office/word/2010/wordprocessingCanvas" xmlns:cx="http://schemas.microsoft.com/office/drawing/2014/chartex" xmlns:cx1="http://schemas.microsoft.com/office/drawing/2015/9/8/chartex" xmlns:cx2="http://schemas.microsoft.com/office/drawing/2015/10/21/chartex" xmlns:cx3="http://schemas.microsoft.com/office/drawing/2016/5/9/chartex" xmlns:cx4="http://schemas.microsoft.com/office/drawing/2016/5/10/chartex" xmlns:cx5="http://schemas.microsoft.com/office/drawing/2016/5/11/chartex" xmlns:cx6="http://schemas.microsoft.com/office/drawing/2016/5/12/chartex" xmlns:cx7="http://schemas.microsoft.com/office/drawing/2016/5/13/chartex" xmlns:cx8="http://schemas.microsoft.com/office/drawing/2016/5/14/chartex" xmlns:mc="http://schemas.openxmlformats.org/markup-compatibility/2006" xmlns:aink="http://schemas.microsoft.com/office/drawing/2016/ink" xmlns:am3d="http://schemas.microsoft.com/office/drawing/2017/model3d" xmlns:o="urn:schemas-microsoft-com:office:office" xmlns:r="http://schemas.openxmlformats.org/officeDocument/2006/relationships" xmlns:m="http://schemas.openxmlformats.org/officeDocument/2006/math" xmlns:v="urn:schemas-microsoft-com:vml" xmlns:wp14="http://schemas.microsoft.com/office/word/2010/wordprocessingDrawing" xmlns:wp="http://schemas.openxmlformats.org/drawingml/2006/wordprocessingDrawing" xmlns:w10="urn:schemas-microsoft-com:office:word" xmlns:w="http://schemas.openxmlformats.org/wordprocessingml/2006/main" xmlns:w14="http://schemas.microsoft.com/office/word/2010/wordml" xmlns:w15="http://schemas.microsoft.com/office/word/2012/wordml" xmlns:w16cex="http://schemas.microsoft.com/office/word/2018/wordml/cex" xmlns:w16cid="http://schemas.microsoft.com/office/word/2016/wordml/cid" xmlns:w16="http://schemas.microsoft.com/office/word/2018/wordml" xmlns:w16se="http://schemas.microsoft.com/office/word/2015/wordml/symex" xmlns:wpg="http://schemas.microsoft.com/office/word/2010/wordprocessingGroup" xmlns:wpi="http://schemas.microsoft.com/office/word/2010/wordprocessingInk" xmlns:wne="http://schemas.microsoft.com/office/word/2006/wordml" xmlns:wps="http://schemas.microsoft.com/office/word/2010/wordprocessingShape" mc:Ignorable="w14 w15 w16se w16cid w16 w16cex wp14">
   <w:abstractNum w:abstractNumId="0" w15:restartNumberingAfterBreak="0">
     <w:nsid w:val="E17F69BA"/>
     <w:multiLevelType w:val="multilevel"/>
@@ -2474,7 +2471,7 @@
   <w:abstractNum w:abstractNumId="2" w15:restartNumberingAfterBreak="0">
     <w:nsid w:val="FFFFFF7C"/>
     <w:multiLevelType w:val="singleLevel"/>
-    <w:tmpl w:val="414C867A"/>
+    <w:tmpl w:val="5656B9FA"/>
     <w:lvl w:ilvl="0">
       <w:start w:val="1"/>
       <w:numFmt w:val="decimal"/>
@@ -2491,7 +2488,7 @@
   <w:abstractNum w:abstractNumId="3" w15:restartNumberingAfterBreak="0">
     <w:nsid w:val="FFFFFF7D"/>
     <w:multiLevelType w:val="singleLevel"/>
-    <w:tmpl w:val="7216253E"/>
+    <w:tmpl w:val="C92084BA"/>
     <w:lvl w:ilvl="0">
       <w:start w:val="1"/>
       <w:numFmt w:val="decimal"/>
@@ -2508,7 +2505,7 @@
   <w:abstractNum w:abstractNumId="4" w15:restartNumberingAfterBreak="0">
     <w:nsid w:val="FFFFFF7E"/>
     <w:multiLevelType w:val="singleLevel"/>
-    <w:tmpl w:val="56708A60"/>
+    <w:tmpl w:val="AC3ABB6C"/>
     <w:lvl w:ilvl="0">
       <w:start w:val="1"/>
       <w:numFmt w:val="decimal"/>
@@ -2525,7 +2522,7 @@
   <w:abstractNum w:abstractNumId="5" w15:restartNumberingAfterBreak="0">
     <w:nsid w:val="FFFFFF7F"/>
     <w:multiLevelType w:val="singleLevel"/>
-    <w:tmpl w:val="82347FB8"/>
+    <w:tmpl w:val="71009DAE"/>
     <w:lvl w:ilvl="0">
       <w:start w:val="1"/>
       <w:numFmt w:val="decimal"/>
@@ -2542,7 +2539,7 @@
   <w:abstractNum w:abstractNumId="6" w15:restartNumberingAfterBreak="0">
     <w:nsid w:val="FFFFFF80"/>
     <w:multiLevelType w:val="singleLevel"/>
-    <w:tmpl w:val="7EAABEBC"/>
+    <w:tmpl w:val="6062E62C"/>
     <w:lvl w:ilvl="0">
       <w:start w:val="1"/>
       <w:numFmt w:val="bullet"/>
@@ -2562,7 +2559,7 @@
   <w:abstractNum w:abstractNumId="7" w15:restartNumberingAfterBreak="0">
     <w:nsid w:val="FFFFFF81"/>
     <w:multiLevelType w:val="singleLevel"/>
-    <w:tmpl w:val="548AA514"/>
+    <w:tmpl w:val="78AA967A"/>
     <w:lvl w:ilvl="0">
       <w:start w:val="1"/>
       <w:numFmt w:val="bullet"/>
@@ -2582,7 +2579,7 @@
   <w:abstractNum w:abstractNumId="8" w15:restartNumberingAfterBreak="0">
     <w:nsid w:val="FFFFFF82"/>
     <w:multiLevelType w:val="singleLevel"/>
-    <w:tmpl w:val="15BE5EB8"/>
+    <w:tmpl w:val="A4D28A62"/>
     <w:lvl w:ilvl="0">
       <w:start w:val="1"/>
       <w:numFmt w:val="bullet"/>
@@ -2602,7 +2599,7 @@
   <w:abstractNum w:abstractNumId="9" w15:restartNumberingAfterBreak="0">
     <w:nsid w:val="FFFFFF83"/>
     <w:multiLevelType w:val="singleLevel"/>
-    <w:tmpl w:val="F84E8934"/>
+    <w:tmpl w:val="0B9CDD84"/>
     <w:lvl w:ilvl="0">
       <w:start w:val="1"/>
       <w:numFmt w:val="bullet"/>
@@ -2622,7 +2619,7 @@
   <w:abstractNum w:abstractNumId="10" w15:restartNumberingAfterBreak="0">
     <w:nsid w:val="FFFFFF88"/>
     <w:multiLevelType w:val="singleLevel"/>
-    <w:tmpl w:val="CA280634"/>
+    <w:tmpl w:val="B41AC44E"/>
     <w:lvl w:ilvl="0">
       <w:start w:val="1"/>
       <w:numFmt w:val="decimal"/>
@@ -2639,7 +2636,7 @@
   <w:abstractNum w:abstractNumId="11" w15:restartNumberingAfterBreak="0">
     <w:nsid w:val="FFFFFF89"/>
     <w:multiLevelType w:val="singleLevel"/>
-    <w:tmpl w:val="20A6E3C0"/>
+    <w:tmpl w:val="376C9AB8"/>
     <w:lvl w:ilvl="0">
       <w:start w:val="1"/>
       <w:numFmt w:val="bullet"/>
@@ -3144,6 +3141,9 @@
   <w:num w:numId="15">
     <w:abstractNumId w:val="2"/>
   </w:num>
+  <w:num w:numId="16">
+    <w:abstractNumId w:val="13"/>
+  </w:num>
   <w:num w:numId="1000">
     <w:abstractNumId w:val="990"/>
   </w:num>
@@ -3181,7 +3181,7 @@
 </file>
 
 <file path=word/styles.xml><?xml version="1.0" encoding="utf-8"?>
-<w:styles xmlns:mc="http://schemas.openxmlformats.org/markup-compatibility/2006" xmlns:r="http://schemas.openxmlformats.org/officeDocument/2006/relationships" xmlns:w="http://schemas.openxmlformats.org/wordprocessingml/2006/main" xmlns:w14="http://schemas.microsoft.com/office/word/2010/wordml" xmlns:w15="http://schemas.microsoft.com/office/word/2012/wordml" xmlns:w16cid="http://schemas.microsoft.com/office/word/2016/wordml/cid" xmlns:w16se="http://schemas.microsoft.com/office/word/2015/wordml/symex" mc:Ignorable="w14 w15 w16se w16cid">
+<w:styles xmlns:mc="http://schemas.openxmlformats.org/markup-compatibility/2006" xmlns:r="http://schemas.openxmlformats.org/officeDocument/2006/relationships" xmlns:w="http://schemas.openxmlformats.org/wordprocessingml/2006/main" xmlns:w14="http://schemas.microsoft.com/office/word/2010/wordml" xmlns:w15="http://schemas.microsoft.com/office/word/2012/wordml" xmlns:w16cex="http://schemas.microsoft.com/office/word/2018/wordml/cex" xmlns:w16cid="http://schemas.microsoft.com/office/word/2016/wordml/cid" xmlns:w16="http://schemas.microsoft.com/office/word/2018/wordml" xmlns:w16se="http://schemas.microsoft.com/office/word/2015/wordml/symex" mc:Ignorable="w14 w15 w16se w16cid w16 w16cex">
   <w:docDefaults>
     <w:rPrDefault>
       <w:rPr>
@@ -3197,7 +3197,7 @@
       </w:pPr>
     </w:pPrDefault>
   </w:docDefaults>
-  <w:latentStyles w:defLockedState="0" w:defUIPriority="0" w:defSemiHidden="0" w:defUnhideWhenUsed="0" w:defQFormat="0" w:count="375">
+  <w:latentStyles w:defLockedState="0" w:defUIPriority="0" w:defSemiHidden="0" w:defUnhideWhenUsed="0" w:defQFormat="0" w:count="376">
     <w:lsdException w:name="heading 7" w:semiHidden="1" w:unhideWhenUsed="1"/>
     <w:lsdException w:name="index 4" w:semiHidden="1" w:unhideWhenUsed="1"/>
     <w:lsdException w:name="index 5" w:semiHidden="1" w:unhideWhenUsed="1"/>
@@ -3280,7 +3280,6 @@
     <w:lsdException w:name="HTML Sample" w:semiHidden="1" w:unhideWhenUsed="1"/>
     <w:lsdException w:name="HTML Typewriter" w:semiHidden="1" w:unhideWhenUsed="1"/>
     <w:lsdException w:name="HTML Variable" w:semiHidden="1" w:unhideWhenUsed="1"/>
-    <w:lsdException w:name="Normal Table" w:semiHidden="1" w:unhideWhenUsed="1"/>
     <w:lsdException w:name="annotation subject" w:semiHidden="1" w:unhideWhenUsed="1"/>
     <w:lsdException w:name="No List" w:semiHidden="1" w:unhideWhenUsed="1"/>
     <w:lsdException w:name="Outline List 1" w:semiHidden="1" w:unhideWhenUsed="1"/>
@@ -3327,9 +3326,7 @@
     <w:lsdException w:name="Table Subtle 2" w:semiHidden="1" w:unhideWhenUsed="1"/>
     <w:lsdException w:name="Table Web 1" w:semiHidden="1" w:unhideWhenUsed="1"/>
     <w:lsdException w:name="Table Web 2" w:semiHidden="1" w:unhideWhenUsed="1"/>
-    <w:lsdException w:name="Table Web 3" w:semiHidden="1" w:unhideWhenUsed="1"/>
     <w:lsdException w:name="Balloon Text" w:semiHidden="1" w:unhideWhenUsed="1"/>
-    <w:lsdException w:name="Table Theme" w:semiHidden="1" w:unhideWhenUsed="1"/>
     <w:lsdException w:name="Placeholder Text" w:semiHidden="1"/>
     <w:lsdException w:name="Light Shading"/>
     <w:lsdException w:name="Light List"/>
@@ -3350,7 +3347,6 @@
     <w:lsdException w:name="Light Grid Accent 1"/>
     <w:lsdException w:name="Medium Shading 1 Accent 1"/>
     <w:lsdException w:name="Medium Shading 2 Accent 1"/>
-    <w:lsdException w:name="Medium List 1 Accent 1"/>
     <w:lsdException w:name="Revision" w:semiHidden="1"/>
     <w:lsdException w:name="Medium List 2 Accent 1"/>
     <w:lsdException w:name="Medium Grid 1 Accent 1"/>
@@ -3429,7 +3425,6 @@
     <w:lsdException w:name="Dark List Accent 6"/>
     <w:lsdException w:name="Colorful Shading Accent 6"/>
     <w:lsdException w:name="Colorful List Accent 6"/>
-    <w:lsdException w:name="Colorful Grid Accent 6"/>
     <w:lsdException w:name="Bibliography" w:semiHidden="1" w:unhideWhenUsed="1"/>
     <w:lsdException w:name="TOC Heading" w:semiHidden="1" w:uiPriority="39" w:unhideWhenUsed="1" w:qFormat="1"/>
     <w:lsdException w:name="Grid Table 4" w:uiPriority="49"/>
@@ -3531,6 +3526,7 @@
     <w:lsdException w:name="Smart Hyperlink" w:semiHidden="1" w:uiPriority="99" w:unhideWhenUsed="1"/>
     <w:lsdException w:name="Hashtag" w:semiHidden="1" w:uiPriority="99" w:unhideWhenUsed="1"/>
     <w:lsdException w:name="Unresolved Mention" w:semiHidden="1" w:uiPriority="99" w:unhideWhenUsed="1"/>
+    <w:lsdException w:name="Smart Link" w:semiHidden="1" w:uiPriority="99" w:unhideWhenUsed="1"/>
   </w:latentStyles>
   <w:style w:type="paragraph" w:default="1" w:styleId="Normal">
     <w:name w:val="Normal"/>
@@ -4520,6 +4516,12 @@
       <w:rFonts w:ascii="Arial" w:hAnsi="Arial"/>
       <w:b/>
     </w:rPr>
+  </w:style>
+  <w:style w:type="paragraph" w:customStyle="1" w:styleId="TheoremStyleUpright">
+    <w:name w:val="TheoremStyleUpright"/>
+    <w:basedOn w:val="TheoremStyle"/>
+    <w:qFormat/>
+    <w:rsid w:val="009010A4"/>
   </w:style>
 </w:styles>
 </file>

</xml_diff>

<commit_message>
Updating documentation with information about command line use and conversion from bookdown
</commit_message>
<xml_diff>
--- a/docs/Notes.docx
+++ b/docs/Notes.docx
@@ -1583,7 +1583,7 @@
     <w:bookmarkEnd w:id="39"/>
     <w:bookmarkEnd w:id="40"/>
     <w:bookmarkEnd w:id="41"/>
-    <w:bookmarkStart w:id="54" w:name="figures-inside-other-environments"/>
+    <w:bookmarkStart w:id="57" w:name="figures-inside-other-environments"/>
     <w:p>
       <w:pPr>
         <w:pStyle w:val="Heading1"/>
@@ -1592,7 +1592,7 @@
         <w:t xml:space="preserve">Figures inside other environments</w:t>
       </w:r>
     </w:p>
-    <w:bookmarkStart w:id="45" w:name="here-is-a-figure"/>
+    <w:bookmarkStart w:id="46" w:name="here-is-a-figure"/>
     <w:p>
       <w:pPr>
         <w:pStyle w:val="Heading2"/>
@@ -1610,7 +1610,7 @@
           <wp:inline>
             <wp:extent cx="4572000" cy="3657600"/>
             <wp:effectExtent b="0" l="0" r="0" t="0"/>
-            <wp:docPr descr="Figure 2.1: This is title and a caption with a reference 2.1 inside it" title="This is the alternative text" id="43" name="Picture"/>
+            <wp:docPr descr="Figure 3.1: This is title and a caption with a reference 2.1 inside it" title="This is the alternative text" id="43" name="Picture"/>
             <a:graphic>
               <a:graphicData uri="http://schemas.openxmlformats.org/drawingml/2006/picture">
                 <pic:pic>
@@ -1621,7 +1621,7 @@
                     </pic:cNvPicPr>
                   </pic:nvPicPr>
                   <pic:blipFill>
-                    <a:blip>
+                    <a:blip r:embed="rId45">
                       <a:extLst>
                         <a:ext uri="{28A0092B-C50C-407E-A947-70E740481C1C}">
                           <a14:useLocalDpi xmlns:a14="http://schemas.microsoft.com/office/drawing/2010/main" val="0"/>
@@ -1662,7 +1662,7 @@
         <w:pStyle w:val="ImageCaption"/>
       </w:pPr>
       <w:r>
-        <w:t xml:space="preserve">Figure 2.1: This is title and a caption with a reference</w:t>
+        <w:t xml:space="preserve">Figure 3.1: This is title and a caption with a reference</w:t>
       </w:r>
       <w:r>
         <w:t xml:space="preserve"> </w:t>
@@ -1677,8 +1677,8 @@
         <w:t xml:space="preserve">inside it</w:t>
       </w:r>
     </w:p>
-    <w:bookmarkEnd w:id="45"/>
-    <w:bookmarkStart w:id="50" w:name="X9a2fb9fd4ffabed5ba3e5c576673bfe2e87587c"/>
+    <w:bookmarkEnd w:id="46"/>
+    <w:bookmarkStart w:id="52" w:name="X9a2fb9fd4ffabed5ba3e5c576673bfe2e87587c"/>
     <w:p>
       <w:pPr>
         <w:pStyle w:val="Heading2"/>
@@ -1692,18 +1692,18 @@
         <w:pStyle w:val="FirstParagraph"/>
       </w:pPr>
     </w:p>
-    <w:bookmarkStart w:id="49" w:name="exm:unnamed-chunk-7"/>
+    <w:bookmarkStart w:id="51" w:name="exm:unnamed-chunk-7"/>
     <w:p>
       <w:pPr>
         <w:pStyle w:val="ExampleStyle"/>
       </w:pPr>
-      <w:bookmarkStart w:id="46" w:name="exm:unnamed-chunk-7"/>
-      <w:bookmarkEnd w:id="46"/>
+      <w:bookmarkStart w:id="47" w:name="exm:unnamed-chunk-7"/>
+      <w:bookmarkEnd w:id="47"/>
       <w:r>
         <w:rPr>
           <w:rStyle w:val="NameStyle"/>
         </w:rPr>
-        <w:t xml:space="preserve">Example 2.1</w:t>
+        <w:t xml:space="preserve">Example 3.1</w:t>
       </w:r>
       <w:r>
         <w:rPr>
@@ -1729,18 +1729,18 @@
           <wp:inline>
             <wp:extent cx="4572000" cy="3657600"/>
             <wp:effectExtent b="0" l="0" r="0" t="0"/>
-            <wp:docPr descr="Figure 2.2: Something to do with cars" title="Some more meaningful alternative text?" id="47" name="Picture"/>
+            <wp:docPr descr="Figure 3.2: Something to do with cars" title="Some more meaningful alternative text?" id="48" name="Picture"/>
             <a:graphic>
               <a:graphicData uri="http://schemas.openxmlformats.org/drawingml/2006/picture">
                 <pic:pic>
                   <pic:nvPicPr>
-                    <pic:cNvPr descr="./Notes_files/figures/cars-plot-1.svg" id="48" name="Picture"/>
+                    <pic:cNvPr descr="./Notes_files/figures/cars-plot-1.svg" id="49" name="Picture"/>
                     <pic:cNvPicPr>
                       <a:picLocks noChangeArrowheads="1" noChangeAspect="1"/>
                     </pic:cNvPicPr>
                   </pic:nvPicPr>
                   <pic:blipFill>
-                    <a:blip>
+                    <a:blip r:embed="rId50">
                       <a:extLst>
                         <a:ext uri="{28A0092B-C50C-407E-A947-70E740481C1C}">
                           <a14:useLocalDpi xmlns:a14="http://schemas.microsoft.com/office/drawing/2010/main" val="0"/>
@@ -1781,7 +1781,7 @@
         <w:pStyle w:val="ImageCaption"/>
       </w:pPr>
       <w:r>
-        <w:t xml:space="preserve">Figure 2.2: Something to do with cars</w:t>
+        <w:t xml:space="preserve">Figure 3.2: Something to do with cars</w:t>
       </w:r>
     </w:p>
     <w:p>
@@ -1792,9 +1792,9 @@
         <w:t xml:space="preserve">This is a test. So, you need an empty line before and after the above for it to be a float. At the end of an environment this means that you need TWO empty lines. This is Pandoc.</w:t>
       </w:r>
     </w:p>
-    <w:bookmarkEnd w:id="49"/>
-    <w:bookmarkEnd w:id="50"/>
-    <w:bookmarkStart w:id="53" w:name="Xc9cd82723d42774b05902fcea8575df5a3c6b47"/>
+    <w:bookmarkEnd w:id="51"/>
+    <w:bookmarkEnd w:id="52"/>
+    <w:bookmarkStart w:id="56" w:name="Xc9cd82723d42774b05902fcea8575df5a3c6b47"/>
     <w:p>
       <w:pPr>
         <w:pStyle w:val="Heading2"/>
@@ -1856,18 +1856,18 @@
           <wp:inline>
             <wp:extent cx="4572000" cy="3657600"/>
             <wp:effectExtent b="0" l="0" r="0" t="0"/>
-            <wp:docPr descr="Figure 2.3: More cars things" title="This is a scatterplot with speed on the x-axis and distance on the y-axis, please read the long description for details." id="51" name="Picture"/>
+            <wp:docPr descr="Figure 3.3: More cars things" title="This is a scatterplot with speed on the x-axis and distance on the y-axis, please read the long description for details." id="53" name="Picture"/>
             <a:graphic>
               <a:graphicData uri="http://schemas.openxmlformats.org/drawingml/2006/picture">
                 <pic:pic>
                   <pic:nvPicPr>
-                    <pic:cNvPr descr="./Notes_files/figures/cars-plot-1.svg" id="52" name="Picture"/>
+                    <pic:cNvPr descr="./Notes_files/figures/cars-plot-1.svg" id="54" name="Picture"/>
                     <pic:cNvPicPr>
                       <a:picLocks noChangeArrowheads="1" noChangeAspect="1"/>
                     </pic:cNvPicPr>
                   </pic:nvPicPr>
                   <pic:blipFill>
-                    <a:blip>
+                    <a:blip r:embed="rId55">
                       <a:extLst>
                         <a:ext uri="{28A0092B-C50C-407E-A947-70E740481C1C}">
                           <a14:useLocalDpi xmlns:a14="http://schemas.microsoft.com/office/drawing/2010/main" val="0"/>
@@ -1908,12 +1908,12 @@
         <w:pStyle w:val="ImageCaption"/>
       </w:pPr>
       <w:r>
-        <w:t xml:space="preserve">Figure 2.3: More cars things</w:t>
-      </w:r>
-    </w:p>
-    <w:bookmarkEnd w:id="53"/>
-    <w:bookmarkEnd w:id="54"/>
-    <w:bookmarkStart w:id="60" w:name="repeating-environments"/>
+        <w:t xml:space="preserve">Figure 3.3: More cars things</w:t>
+      </w:r>
+    </w:p>
+    <w:bookmarkEnd w:id="56"/>
+    <w:bookmarkEnd w:id="57"/>
+    <w:bookmarkStart w:id="63" w:name="repeating-environments"/>
     <w:p>
       <w:pPr>
         <w:pStyle w:val="Heading1"/>
@@ -1959,13 +1959,13 @@
         <w:pStyle w:val="BodyText"/>
       </w:pPr>
     </w:p>
-    <w:bookmarkStart w:id="56" w:name="thm:thm1"/>
+    <w:bookmarkStart w:id="59" w:name="thm:thm1"/>
     <w:p>
       <w:pPr>
         <w:pStyle w:val="TheoremStyleUpright"/>
       </w:pPr>
-      <w:bookmarkStart w:id="55" w:name="thm:thm1"/>
-      <w:bookmarkEnd w:id="55"/>
+      <w:bookmarkStart w:id="58" w:name="thm:thm1"/>
+      <w:bookmarkEnd w:id="58"/>
       <w:r>
         <w:rPr>
           <w:rStyle w:val="NameStyle"/>
@@ -1987,7 +1987,7 @@
         <w:t xml:space="preserve">This is a theorem environment already provided by Bookdown. It still works as before.</w:t>
       </w:r>
     </w:p>
-    <w:bookmarkEnd w:id="56"/>
+    <w:bookmarkEnd w:id="59"/>
     <w:p>
       <w:pPr>
         <w:pStyle w:val="BodyText"/>
@@ -2001,13 +2001,13 @@
         <w:pStyle w:val="BodyText"/>
       </w:pPr>
     </w:p>
-    <w:bookmarkStart w:id="58" w:name="prp:prp1"/>
+    <w:bookmarkStart w:id="61" w:name="prp:prp1"/>
     <w:p>
       <w:pPr>
         <w:pStyle w:val="TheoremStyleUpright"/>
       </w:pPr>
-      <w:bookmarkStart w:id="57" w:name="prp:prp1"/>
-      <w:bookmarkEnd w:id="57"/>
+      <w:bookmarkStart w:id="60" w:name="prp:prp1"/>
+      <w:bookmarkEnd w:id="60"/>
       <w:r>
         <w:rPr>
           <w:rStyle w:val="NameStyle"/>
@@ -2071,7 +2071,7 @@
         <w:t xml:space="preserve">Reference other environments within names. Notice that you need to use a double backslash.</w:t>
       </w:r>
     </w:p>
-    <w:bookmarkEnd w:id="58"/>
+    <w:bookmarkEnd w:id="61"/>
     <w:p>
       <w:pPr>
         <w:pStyle w:val="FirstParagraph"/>
@@ -2085,7 +2085,7 @@
         <w:pStyle w:val="BodyText"/>
       </w:pPr>
     </w:p>
-    <w:bookmarkStart w:id="59" w:name="Def:def1"/>
+    <w:bookmarkStart w:id="62" w:name="Def:def1"/>
     <w:p>
       <w:pPr>
         <w:pStyle w:val="DefinitionStyle"/>
@@ -2165,7 +2165,7 @@
         <w:t xml:space="preserve">Take care not to reuse the inbuilt numbering labels with your new theorems! This will lead to odd things happening. The inbuilt labels to avoid are: thm, lem, cor, prp, cnj, def, exm, exr, fig, tab and eq.</w:t>
       </w:r>
     </w:p>
-    <w:bookmarkEnd w:id="59"/>
+    <w:bookmarkEnd w:id="62"/>
     <w:p>
       <w:pPr>
         <w:pStyle w:val="BodyText"/>
@@ -2174,8 +2174,8 @@
         <w:t xml:space="preserve">I still need to test the other combinations. Please tell me if it is broken.</w:t>
       </w:r>
     </w:p>
-    <w:bookmarkEnd w:id="60"/>
-    <w:bookmarkStart w:id="61" w:name="but-i-want-it-to-do"/>
+    <w:bookmarkEnd w:id="63"/>
+    <w:bookmarkStart w:id="64" w:name="but-i-want-it-to-do"/>
     <w:p>
       <w:pPr>
         <w:pStyle w:val="Heading1"/>
@@ -2200,8 +2200,8 @@
         <w:t xml:space="preserve">Tell us what to do next. We’ll tell you if it is possible and the likely priority!</w:t>
       </w:r>
     </w:p>
-    <w:bookmarkEnd w:id="61"/>
-    <w:bookmarkStart w:id="62" w:name="latex-newcommands-usepackages-etc."/>
+    <w:bookmarkEnd w:id="64"/>
+    <w:bookmarkStart w:id="65" w:name="latex-newcommands-usepackages-etc."/>
     <w:p>
       <w:pPr>
         <w:pStyle w:val="Heading1"/>
@@ -2268,8 +2268,8 @@
         </m:oMath>
       </m:oMathPara>
     </w:p>
-    <w:bookmarkEnd w:id="62"/>
-    <w:bookmarkStart w:id="67" w:name="great.-how-do-i-use-this-thing"/>
+    <w:bookmarkEnd w:id="65"/>
+    <w:bookmarkStart w:id="77" w:name="great.-how-do-i-use-this-thing"/>
     <w:p>
       <w:pPr>
         <w:pStyle w:val="Heading1"/>
@@ -2286,7 +2286,7 @@
         <w:t xml:space="preserve">This package is not on CRAN and it is not going to be in the short or medium term. Instead you need to install it directly from github (if you want to know why then get in touch and ask) which means you will need devtools installed and loaded.</w:t>
       </w:r>
     </w:p>
-    <w:bookmarkStart w:id="63" w:name="installing-clavertondown"/>
+    <w:bookmarkStart w:id="66" w:name="installing-clavertondown"/>
     <w:p>
       <w:pPr>
         <w:pStyle w:val="Heading2"/>
@@ -2347,8 +2347,8 @@
         <w:t xml:space="preserve">Obviously, you need an internet connection.</w:t>
       </w:r>
     </w:p>
-    <w:bookmarkEnd w:id="63"/>
-    <w:bookmarkStart w:id="66" w:name="using-clavertondown-for-the-first-time"/>
+    <w:bookmarkEnd w:id="66"/>
+    <w:bookmarkStart w:id="70" w:name="using-clavertondown-for-the-first-time"/>
     <w:p>
       <w:pPr>
         <w:pStyle w:val="Heading2"/>
@@ -2373,7 +2373,7 @@
         </w:numPr>
         <w:pStyle w:val="Compact"/>
       </w:pPr>
-      <w:hyperlink r:id="rId64">
+      <w:hyperlink r:id="rId67">
         <w:r>
           <w:rPr>
             <w:rStyle w:val="Hyperlink"/>
@@ -2390,7 +2390,7 @@
         </w:numPr>
         <w:pStyle w:val="Compact"/>
       </w:pPr>
-      <w:hyperlink r:id="rId65">
+      <w:hyperlink r:id="rId68">
         <w:r>
           <w:rPr>
             <w:rStyle w:val="Hyperlink"/>
@@ -2404,12 +2404,643 @@
         <w:pStyle w:val="FirstParagraph"/>
       </w:pPr>
       <w:r>
-        <w:t xml:space="preserve">Put them in a folder together, open index.Rmd in RStudio and use the Knit menu to compile the various formats. If this doesn’t work then something is wrong (get in touch Bath people!). Then… read the files.</w:t>
-      </w:r>
-    </w:p>
-    <w:bookmarkEnd w:id="66"/>
-    <w:bookmarkEnd w:id="67"/>
-    <w:bookmarkStart w:id="68" w:name="X00d3d37b6d4ddc8f72526149020f0b2d3a0855f"/>
+        <w:t xml:space="preserve">Put them in a folder together, open index.Rmd in RStudio and use the Knit menu to compile the various formats. If this doesn’t work then something is wrong (get in touch Bath people!). The PDF command creates standard print, clear print and large print PDF.</w:t>
+      </w:r>
+    </w:p>
+    <w:p>
+      <w:pPr>
+        <w:pStyle w:val="BodyText"/>
+      </w:pPr>
+      <w:r>
+        <w:t xml:space="preserve">Then… read the files.</w:t>
+      </w:r>
+    </w:p>
+    <w:bookmarkStart w:id="69" w:name="using-the-command-line"/>
+    <w:p>
+      <w:pPr>
+        <w:pStyle w:val="Heading3"/>
+      </w:pPr>
+      <w:r>
+        <w:t xml:space="preserve">Using the command line</w:t>
+      </w:r>
+    </w:p>
+    <w:p>
+      <w:pPr>
+        <w:pStyle w:val="FirstParagraph"/>
+      </w:pPr>
+      <w:r>
+        <w:t xml:space="preserve">If you prefer to compile from the system command line or via a script then commands along the lines of the below will work. You need to run all five to complete the full set of transformations in the example preamble.</w:t>
+      </w:r>
+    </w:p>
+    <w:p>
+      <w:pPr>
+        <w:pStyle w:val="BlockText"/>
+      </w:pPr>
+      <w:r>
+        <w:t xml:space="preserve">Rscript -e</w:t>
+      </w:r>
+      <w:r>
+        <w:t xml:space="preserve"> </w:t>
+      </w:r>
+      <w:r>
+        <w:t xml:space="preserve">“</w:t>
+      </w:r>
+      <w:r>
+        <w:t xml:space="preserve">bookdown::render_book(</w:t>
+      </w:r>
+      <w:r>
+        <w:t xml:space="preserve">‘</w:t>
+      </w:r>
+      <w:r>
+        <w:t xml:space="preserve">index.Rmd</w:t>
+      </w:r>
+      <w:r>
+        <w:t xml:space="preserve">’</w:t>
+      </w:r>
+      <w:r>
+        <w:t xml:space="preserve">,</w:t>
+      </w:r>
+      <w:r>
+        <w:t xml:space="preserve">‘</w:t>
+      </w:r>
+      <w:r>
+        <w:t xml:space="preserve">clavertondown::gitbook_clav</w:t>
+      </w:r>
+      <w:r>
+        <w:t xml:space="preserve">’</w:t>
+      </w:r>
+      <w:r>
+        <w:t xml:space="preserve">)</w:t>
+      </w:r>
+      <w:r>
+        <w:t xml:space="preserve">”</w:t>
+      </w:r>
+    </w:p>
+    <w:p>
+      <w:pPr>
+        <w:pStyle w:val="BlockText"/>
+      </w:pPr>
+      <w:r>
+        <w:t xml:space="preserve">Rscript -e</w:t>
+      </w:r>
+      <w:r>
+        <w:t xml:space="preserve"> </w:t>
+      </w:r>
+      <w:r>
+        <w:t xml:space="preserve">“</w:t>
+      </w:r>
+      <w:r>
+        <w:t xml:space="preserve">bookdown::render_book(</w:t>
+      </w:r>
+      <w:r>
+        <w:t xml:space="preserve">‘</w:t>
+      </w:r>
+      <w:r>
+        <w:t xml:space="preserve">index.Rmd</w:t>
+      </w:r>
+      <w:r>
+        <w:t xml:space="preserve">’</w:t>
+      </w:r>
+      <w:r>
+        <w:t xml:space="preserve">,</w:t>
+      </w:r>
+      <w:r>
+        <w:t xml:space="preserve">‘</w:t>
+      </w:r>
+      <w:r>
+        <w:t xml:space="preserve">clavertondown::html_clav</w:t>
+      </w:r>
+      <w:r>
+        <w:t xml:space="preserve">’</w:t>
+      </w:r>
+      <w:r>
+        <w:t xml:space="preserve">)</w:t>
+      </w:r>
+      <w:r>
+        <w:t xml:space="preserve">”</w:t>
+      </w:r>
+    </w:p>
+    <w:p>
+      <w:pPr>
+        <w:pStyle w:val="BlockText"/>
+      </w:pPr>
+      <w:r>
+        <w:t xml:space="preserve">Rscript -e</w:t>
+      </w:r>
+      <w:r>
+        <w:t xml:space="preserve"> </w:t>
+      </w:r>
+      <w:r>
+        <w:t xml:space="preserve">“</w:t>
+      </w:r>
+      <w:r>
+        <w:t xml:space="preserve">bookdown::render_book(</w:t>
+      </w:r>
+      <w:r>
+        <w:t xml:space="preserve">‘</w:t>
+      </w:r>
+      <w:r>
+        <w:t xml:space="preserve">index.Rmd</w:t>
+      </w:r>
+      <w:r>
+        <w:t xml:space="preserve">’</w:t>
+      </w:r>
+      <w:r>
+        <w:t xml:space="preserve">,</w:t>
+      </w:r>
+      <w:r>
+        <w:t xml:space="preserve">‘</w:t>
+      </w:r>
+      <w:r>
+        <w:t xml:space="preserve">clavertondown::pdf_clav</w:t>
+      </w:r>
+      <w:r>
+        <w:t xml:space="preserve">’</w:t>
+      </w:r>
+      <w:r>
+        <w:t xml:space="preserve">)</w:t>
+      </w:r>
+      <w:r>
+        <w:t xml:space="preserve">”</w:t>
+      </w:r>
+    </w:p>
+    <w:p>
+      <w:pPr>
+        <w:pStyle w:val="BlockText"/>
+      </w:pPr>
+      <w:r>
+        <w:t xml:space="preserve">Rscript -e</w:t>
+      </w:r>
+      <w:r>
+        <w:t xml:space="preserve"> </w:t>
+      </w:r>
+      <w:r>
+        <w:t xml:space="preserve">“</w:t>
+      </w:r>
+      <w:r>
+        <w:t xml:space="preserve">bookdown::render_book(</w:t>
+      </w:r>
+      <w:r>
+        <w:t xml:space="preserve">‘</w:t>
+      </w:r>
+      <w:r>
+        <w:t xml:space="preserve">index.Rmd</w:t>
+      </w:r>
+      <w:r>
+        <w:t xml:space="preserve">’</w:t>
+      </w:r>
+      <w:r>
+        <w:t xml:space="preserve">,</w:t>
+      </w:r>
+      <w:r>
+        <w:t xml:space="preserve">‘</w:t>
+      </w:r>
+      <w:r>
+        <w:t xml:space="preserve">clavertondown::epub_clav</w:t>
+      </w:r>
+      <w:r>
+        <w:t xml:space="preserve">’</w:t>
+      </w:r>
+      <w:r>
+        <w:t xml:space="preserve">)</w:t>
+      </w:r>
+      <w:r>
+        <w:t xml:space="preserve">”</w:t>
+      </w:r>
+    </w:p>
+    <w:p>
+      <w:pPr>
+        <w:pStyle w:val="BlockText"/>
+      </w:pPr>
+      <w:r>
+        <w:t xml:space="preserve">Rscript -e</w:t>
+      </w:r>
+      <w:r>
+        <w:t xml:space="preserve"> </w:t>
+      </w:r>
+      <w:r>
+        <w:t xml:space="preserve">“</w:t>
+      </w:r>
+      <w:r>
+        <w:t xml:space="preserve">bookdown::render_book(</w:t>
+      </w:r>
+      <w:r>
+        <w:t xml:space="preserve">‘</w:t>
+      </w:r>
+      <w:r>
+        <w:t xml:space="preserve">index.Rmd</w:t>
+      </w:r>
+      <w:r>
+        <w:t xml:space="preserve">’</w:t>
+      </w:r>
+      <w:r>
+        <w:t xml:space="preserve">,</w:t>
+      </w:r>
+      <w:r>
+        <w:t xml:space="preserve">‘</w:t>
+      </w:r>
+      <w:r>
+        <w:t xml:space="preserve">clavertondown::word_clav</w:t>
+      </w:r>
+      <w:r>
+        <w:t xml:space="preserve">’</w:t>
+      </w:r>
+      <w:r>
+        <w:t xml:space="preserve">)</w:t>
+      </w:r>
+      <w:r>
+        <w:t xml:space="preserve">”</w:t>
+      </w:r>
+    </w:p>
+    <w:p>
+      <w:pPr>
+        <w:pStyle w:val="FirstParagraph"/>
+      </w:pPr>
+      <w:r>
+        <w:t xml:space="preserve">The pdf_clav command renders standard print, clear print and large print PDF.</w:t>
+      </w:r>
+    </w:p>
+    <w:bookmarkEnd w:id="69"/>
+    <w:bookmarkEnd w:id="70"/>
+    <w:bookmarkStart w:id="76" w:name="moving-from-bookdown-to-clavertondown"/>
+    <w:p>
+      <w:pPr>
+        <w:pStyle w:val="Heading2"/>
+      </w:pPr>
+      <w:r>
+        <w:t xml:space="preserve">Moving from Bookdown to ClavertonDown</w:t>
+      </w:r>
+    </w:p>
+    <w:p>
+      <w:pPr>
+        <w:pStyle w:val="FirstParagraph"/>
+      </w:pPr>
+      <w:r>
+        <w:t xml:space="preserve">If you have been using Bookdown you may find that simply making changes to your preamble, as per the files above, will result in everything working as expected. You can then start using additional ClavertonDown functionality. If you do not use any of it then your content will, at the time of writing, still work in Bookdown if you change your preamble back. However, if you do not wish to use the additional functionality you should consider whether moving to ClavertonDown is the right choice for you - we are diverging from Bookdown and we cannot guarantee ongoing backwards compatibility. You should also consider that Bookdown is changing in ways that ClavertonDown will not and these are explained in the below section.</w:t>
+      </w:r>
+    </w:p>
+    <w:bookmarkStart w:id="73" w:name="X22cc54866afc1f2e3324c1ce92747000cbc9279"/>
+    <w:p>
+      <w:pPr>
+        <w:pStyle w:val="Heading3"/>
+      </w:pPr>
+      <w:r>
+        <w:t xml:space="preserve">Divergence: why simple preamble changes may not have worked</w:t>
+      </w:r>
+    </w:p>
+    <w:p>
+      <w:pPr>
+        <w:pStyle w:val="FirstParagraph"/>
+      </w:pPr>
+      <w:r>
+        <w:t xml:space="preserve">If you have written your Bookdown more recently and are using the</w:t>
+      </w:r>
+      <w:r>
+        <w:t xml:space="preserve"> </w:t>
+      </w:r>
+      <w:hyperlink r:id="rId71">
+        <w:r>
+          <w:rPr>
+            <w:rStyle w:val="Hyperlink"/>
+          </w:rPr>
+          <w:t xml:space="preserve">fenced div environments</w:t>
+        </w:r>
+      </w:hyperlink>
+      <w:r>
+        <w:t xml:space="preserve"> </w:t>
+      </w:r>
+      <w:r>
+        <w:t xml:space="preserve">rather than the</w:t>
+      </w:r>
+      <w:r>
+        <w:t xml:space="preserve"> </w:t>
+      </w:r>
+      <w:hyperlink r:id="rId72">
+        <w:r>
+          <w:rPr>
+            <w:rStyle w:val="Hyperlink"/>
+          </w:rPr>
+          <w:t xml:space="preserve">knitr engine environments</w:t>
+        </w:r>
+      </w:hyperlink>
+      <w:r>
+        <w:t xml:space="preserve"> </w:t>
+      </w:r>
+      <w:r>
+        <w:t xml:space="preserve">then simple changes to your preamble will not move your theorem type statements to the new format. They will remain in Bookdown format. We won’t be</w:t>
+      </w:r>
+      <w:r>
+        <w:t xml:space="preserve"> </w:t>
+      </w:r>
+      <w:r>
+        <w:t xml:space="preserve">‘</w:t>
+      </w:r>
+      <w:r>
+        <w:t xml:space="preserve">fixing</w:t>
+      </w:r>
+      <w:r>
+        <w:t xml:space="preserve">’</w:t>
+      </w:r>
+      <w:r>
+        <w:t xml:space="preserve"> </w:t>
+      </w:r>
+      <w:r>
+        <w:t xml:space="preserve">this because:</w:t>
+      </w:r>
+    </w:p>
+    <w:p>
+      <w:pPr>
+        <w:numPr>
+          <w:ilvl w:val="0"/>
+          <w:numId w:val="1014"/>
+        </w:numPr>
+        <w:pStyle w:val="Compact"/>
+      </w:pPr>
+      <w:hyperlink r:id="rId72">
+        <w:r>
+          <w:rPr>
+            <w:rStyle w:val="Hyperlink"/>
+          </w:rPr>
+          <w:t xml:space="preserve">Bookdown documents written using this method can only be converted to PDF and HTML formats</w:t>
+        </w:r>
+      </w:hyperlink>
+      <w:r>
+        <w:t xml:space="preserve">. ClavertonDown exists to enable to conversion to a full range of accessible formats to enable any student to access lecture materials. PDF documents containing mathematical expressions can never be technically accessible and HTML format is only technically accessible for some assistive technology users. Whether you generally supply Word and EPub or not you need to be able to create it on request.</w:t>
+      </w:r>
+    </w:p>
+    <w:p>
+      <w:pPr>
+        <w:numPr>
+          <w:ilvl w:val="0"/>
+          <w:numId w:val="1014"/>
+        </w:numPr>
+        <w:pStyle w:val="Compact"/>
+      </w:pPr>
+      <w:r>
+        <w:t xml:space="preserve">The work we have done to enable extra functionality cannot be delivered via the fenced div approach at this time. It would require all of the functionality to be reimplemented at a completely different point in the conversion and, based on our current understanding, some of the functionality, which was requested by lecturers and students, could not be delivered at this time if at all.</w:t>
+      </w:r>
+    </w:p>
+    <w:p>
+      <w:pPr>
+        <w:numPr>
+          <w:ilvl w:val="0"/>
+          <w:numId w:val="1014"/>
+        </w:numPr>
+        <w:pStyle w:val="Compact"/>
+      </w:pPr>
+      <w:r>
+        <w:t xml:space="preserve">While we accept the reasoning for the change in Bookdown - that it enables richer content to be included within theorem type environments and has a clearer implementation - we have not had any request to enable the types of richer functionality meant here. Other</w:t>
+      </w:r>
+      <w:r>
+        <w:t xml:space="preserve"> </w:t>
+      </w:r>
+      <w:r>
+        <w:t xml:space="preserve">‘</w:t>
+      </w:r>
+      <w:r>
+        <w:t xml:space="preserve">missing</w:t>
+      </w:r>
+      <w:r>
+        <w:t xml:space="preserve">’</w:t>
+      </w:r>
+      <w:r>
+        <w:t xml:space="preserve"> </w:t>
+      </w:r>
+      <w:r>
+        <w:t xml:space="preserve">things were considered more of a problem for lecture materials. If future requests fall into these categories we will look at whether we can implement them while retaining the current functionality. It is also noted that our implementation of the knitr custom blocks has already diverged from that in Bookdown. While it is not correct to call it cleaner it should be more robust than the original custom block engines.</w:t>
+      </w:r>
+    </w:p>
+    <w:p>
+      <w:pPr>
+        <w:pStyle w:val="FirstParagraph"/>
+      </w:pPr>
+      <w:r>
+        <w:t xml:space="preserve">If you have a Bookdown document which uses fenced divs you should consider how important it is to you to move to ClavertonDown. We have supplied a function which you can run to create a copy of your document and attempt to change format - as Bookdown has created a function which goes back the other way. Our function is going in the more challenging direction and so it aims to only make the change when it is</w:t>
+      </w:r>
+      <w:r>
+        <w:t xml:space="preserve"> </w:t>
+      </w:r>
+      <w:r>
+        <w:t xml:space="preserve">‘</w:t>
+      </w:r>
+      <w:r>
+        <w:t xml:space="preserve">safe</w:t>
+      </w:r>
+      <w:r>
+        <w:t xml:space="preserve">’</w:t>
+      </w:r>
+      <w:r>
+        <w:t xml:space="preserve"> </w:t>
+      </w:r>
+      <w:r>
+        <w:t xml:space="preserve">to do so and maintains a complete original copy untouched without the user needing to ensure this. If when you run the function there are warnings you will need to do some work by hand to complete the change. If you are at Claverton Down then we do ask you to get in touch with us and tell us if you are then missing functionality and we will do our best to assist - or, at least, to be clear about what your options are. It is possible to</w:t>
+      </w:r>
+      <w:r>
+        <w:t xml:space="preserve"> </w:t>
+      </w:r>
+      <w:hyperlink r:id="rId72">
+        <w:r>
+          <w:rPr>
+            <w:rStyle w:val="Hyperlink"/>
+          </w:rPr>
+          <w:t xml:space="preserve">transform back the other way</w:t>
+        </w:r>
+      </w:hyperlink>
+      <w:r>
+        <w:t xml:space="preserve"> </w:t>
+      </w:r>
+      <w:r>
+        <w:t xml:space="preserve">(this is the easier and safer direction) but</w:t>
+      </w:r>
+    </w:p>
+    <w:p>
+      <w:pPr>
+        <w:numPr>
+          <w:ilvl w:val="0"/>
+          <w:numId w:val="1015"/>
+        </w:numPr>
+        <w:pStyle w:val="Compact"/>
+      </w:pPr>
+      <w:r>
+        <w:t xml:space="preserve">We will have retained a copy of your original files for you so you don’t need to worry about this if you immediately change your mind!</w:t>
+      </w:r>
+    </w:p>
+    <w:p>
+      <w:pPr>
+        <w:numPr>
+          <w:ilvl w:val="0"/>
+          <w:numId w:val="1015"/>
+        </w:numPr>
+        <w:pStyle w:val="Compact"/>
+      </w:pPr>
+      <w:r>
+        <w:t xml:space="preserve">We assume you are transforming for a reason - to use the functionality of ClavertonDown. In this case any transform back will require you to undo any use of our extra functionality.</w:t>
+      </w:r>
+    </w:p>
+    <w:bookmarkEnd w:id="73"/>
+    <w:bookmarkStart w:id="75" w:name="i-want-to-transform-anyway"/>
+    <w:p>
+      <w:pPr>
+        <w:pStyle w:val="Heading3"/>
+      </w:pPr>
+      <w:r>
+        <w:t xml:space="preserve">I want to transform anyway</w:t>
+      </w:r>
+    </w:p>
+    <w:p>
+      <w:pPr>
+        <w:pStyle w:val="FirstParagraph"/>
+      </w:pPr>
+      <w:r>
+        <w:t xml:space="preserve">If, having read the above, you wish to try it out then you need to change directory to that containing your document run the following on the R command line:</w:t>
+      </w:r>
+    </w:p>
+    <w:p>
+      <w:pPr>
+        <w:pStyle w:val="BlockText"/>
+      </w:pPr>
+      <w:r>
+        <w:t xml:space="preserve">library(</w:t>
+      </w:r>
+      <w:r>
+        <w:t xml:space="preserve">“</w:t>
+      </w:r>
+      <w:r>
+        <w:t xml:space="preserve">clavertondown</w:t>
+      </w:r>
+      <w:r>
+        <w:t xml:space="preserve">”</w:t>
+      </w:r>
+      <w:r>
+        <w:t xml:space="preserve">)</w:t>
+      </w:r>
+    </w:p>
+    <w:p>
+      <w:pPr>
+        <w:pStyle w:val="BlockText"/>
+      </w:pPr>
+      <w:r>
+        <w:t xml:space="preserve">intercept_theorems(</w:t>
+      </w:r>
+      <w:r>
+        <w:t xml:space="preserve">“</w:t>
+      </w:r>
+      <w:r>
+        <w:t xml:space="preserve">./</w:t>
+      </w:r>
+      <w:r>
+        <w:t xml:space="preserve">”</w:t>
+      </w:r>
+      <w:r>
+        <w:t xml:space="preserve">)</w:t>
+      </w:r>
+    </w:p>
+    <w:p>
+      <w:pPr>
+        <w:pStyle w:val="FirstParagraph"/>
+      </w:pPr>
+      <w:r>
+        <w:t xml:space="preserve">Please read the output carefully.</w:t>
+      </w:r>
+    </w:p>
+    <w:p>
+      <w:pPr>
+        <w:pStyle w:val="BodyText"/>
+      </w:pPr>
+      <w:r>
+        <w:t xml:space="preserve">If you receive</w:t>
+      </w:r>
+      <w:r>
+        <w:t xml:space="preserve"> </w:t>
+      </w:r>
+      <w:r>
+        <w:rPr>
+          <w:iCs/>
+          <w:i/>
+        </w:rPr>
+        <w:t xml:space="preserve">any warning</w:t>
+      </w:r>
+      <w:r>
+        <w:t xml:space="preserve"> </w:t>
+      </w:r>
+      <w:r>
+        <w:t xml:space="preserve">then you have</w:t>
+      </w:r>
+    </w:p>
+    <w:p>
+      <w:pPr>
+        <w:numPr>
+          <w:ilvl w:val="0"/>
+          <w:numId w:val="1016"/>
+        </w:numPr>
+        <w:pStyle w:val="Compact"/>
+      </w:pPr>
+      <w:r>
+        <w:t xml:space="preserve">nested theorem type fenced div environments or</w:t>
+      </w:r>
+    </w:p>
+    <w:p>
+      <w:pPr>
+        <w:numPr>
+          <w:ilvl w:val="0"/>
+          <w:numId w:val="1016"/>
+        </w:numPr>
+        <w:pStyle w:val="Compact"/>
+      </w:pPr>
+      <w:hyperlink r:id="rId74">
+        <w:r>
+          <w:rPr>
+            <w:rStyle w:val="Hyperlink"/>
+          </w:rPr>
+          <w:t xml:space="preserve">knitr engine blocks</w:t>
+        </w:r>
+      </w:hyperlink>
+      <w:r>
+        <w:t xml:space="preserve"> </w:t>
+      </w:r>
+      <w:r>
+        <w:t xml:space="preserve">(including but not limited to theorem type) nested in fenced div theorem type environments or</w:t>
+      </w:r>
+    </w:p>
+    <w:p>
+      <w:pPr>
+        <w:numPr>
+          <w:ilvl w:val="0"/>
+          <w:numId w:val="1016"/>
+        </w:numPr>
+        <w:pStyle w:val="Compact"/>
+      </w:pPr>
+      <w:r>
+        <w:t xml:space="preserve">You have used more than three colons when defining a fenced div despite it not being nested - just set it back to three in this case.</w:t>
+      </w:r>
+    </w:p>
+    <w:p>
+      <w:pPr>
+        <w:pStyle w:val="FirstParagraph"/>
+      </w:pPr>
+      <w:r>
+        <w:t xml:space="preserve">Nesting of this kind cannot be converted - theorem type environments cannot be nested in Clavertondown and knitr engine blocks cannot be nested within theorems. You will need to undo the nesting in whatever way makes sense for your content. This type of nesting is a primary example what Bookdown means by</w:t>
+      </w:r>
+      <w:r>
+        <w:t xml:space="preserve"> </w:t>
+      </w:r>
+      <w:r>
+        <w:t xml:space="preserve">‘</w:t>
+      </w:r>
+      <w:r>
+        <w:t xml:space="preserve">richer content</w:t>
+      </w:r>
+      <w:r>
+        <w:t xml:space="preserve">’</w:t>
+      </w:r>
+      <w:r>
+        <w:t xml:space="preserve">.</w:t>
+      </w:r>
+    </w:p>
+    <w:bookmarkEnd w:id="75"/>
+    <w:bookmarkEnd w:id="76"/>
+    <w:bookmarkEnd w:id="77"/>
+    <w:bookmarkStart w:id="78" w:name="X00d3d37b6d4ddc8f72526149020f0b2d3a0855f"/>
     <w:p>
       <w:pPr>
         <w:pStyle w:val="Heading1"/>
@@ -2426,7 +3057,7 @@
         <w:t xml:space="preserve">Yes, sure, that is why it is public. But, this is released with no promises and no warranty. Help will only be provided to staff and students of the University of Bath but we might fix bugs or consider suggestions by others.</w:t>
       </w:r>
     </w:p>
-    <w:bookmarkEnd w:id="68"/>
+    <w:bookmarkEnd w:id="78"/>
     <w:sectPr>
       <w:pgSz w:h="15840" w:w="12240"/>
       <w:pgMar w:bottom="1440" w:footer="720" w:gutter="0" w:header="720" w:left="1440" w:right="1440" w:top="1440"/>
@@ -3361,6 +3992,15 @@
     <w:abstractNumId w:val="991"/>
   </w:num>
   <w:num w:numId="1013">
+    <w:abstractNumId w:val="991"/>
+  </w:num>
+  <w:num w:numId="1014">
+    <w:abstractNumId w:val="991"/>
+  </w:num>
+  <w:num w:numId="1015">
+    <w:abstractNumId w:val="991"/>
+  </w:num>
+  <w:num w:numId="1016">
     <w:abstractNumId w:val="991"/>
   </w:num>
 </w:numbering>

</xml_diff>

<commit_message>
Updated tests to be current to pandoc 3.1.3 and newly installed R packages as of Sep 25
</commit_message>
<xml_diff>
--- a/docs/Notes.docx
+++ b/docs/Notes.docx
@@ -7,13 +7,7 @@
         <w:pStyle w:val="Title"/>
       </w:pPr>
       <w:r>
-        <w:t xml:space="preserve">ClavertonDown</w:t>
-      </w:r>
-      <w:r>
-        <w:t xml:space="preserve"> </w:t>
-      </w:r>
-      <w:r>
-        <w:t xml:space="preserve">Example</w:t>
+        <w:t xml:space="preserve">ClavertonDown Example</w:t>
       </w:r>
     </w:p>
     <w:p>
@@ -21,49 +15,7 @@
         <w:pStyle w:val="Author"/>
       </w:pPr>
       <w:r>
-        <w:t xml:space="preserve">Emma</w:t>
-      </w:r>
-      <w:r>
-        <w:t xml:space="preserve"> </w:t>
-      </w:r>
-      <w:r>
-        <w:t xml:space="preserve">Cliffe,</w:t>
-      </w:r>
-      <w:r>
-        <w:t xml:space="preserve"> </w:t>
-      </w:r>
-      <w:r>
-        <w:t xml:space="preserve">Skills</w:t>
-      </w:r>
-      <w:r>
-        <w:t xml:space="preserve"> </w:t>
-      </w:r>
-      <w:r>
-        <w:t xml:space="preserve">Centre:</w:t>
-      </w:r>
-      <w:r>
-        <w:t xml:space="preserve"> </w:t>
-      </w:r>
-      <w:r>
-        <w:t xml:space="preserve">MASH,</w:t>
-      </w:r>
-      <w:r>
-        <w:t xml:space="preserve"> </w:t>
-      </w:r>
-      <w:r>
-        <w:t xml:space="preserve">University</w:t>
-      </w:r>
-      <w:r>
-        <w:t xml:space="preserve"> </w:t>
-      </w:r>
-      <w:r>
-        <w:t xml:space="preserve">of</w:t>
-      </w:r>
-      <w:r>
-        <w:t xml:space="preserve"> </w:t>
-      </w:r>
-      <w:r>
-        <w:t xml:space="preserve">Bath</w:t>
+        <w:t xml:space="preserve">Emma Cliffe, Skills Centre: MASH, University of Bath</w:t>
       </w:r>
     </w:p>
     <w:p>
@@ -71,13 +23,7 @@
         <w:pStyle w:val="Date"/>
       </w:pPr>
       <w:r>
-        <w:t xml:space="preserve">August</w:t>
-      </w:r>
-      <w:r>
-        <w:t xml:space="preserve"> </w:t>
-      </w:r>
-      <w:r>
-        <w:t xml:space="preserve">2020</w:t>
+        <w:t xml:space="preserve">August 2020</w:t>
       </w:r>
     </w:p>
     <w:sdt>
@@ -152,8 +98,8 @@
       </w:r>
       <w:r>
         <w:rPr>
+          <w:b/>
           <w:bCs/>
-          <w:b/>
         </w:rPr>
         <w:t xml:space="preserve">also</w:t>
       </w:r>
@@ -184,103 +130,103 @@
     </w:p>
     <w:p>
       <w:pPr>
+        <w:pStyle w:val="Compact"/>
         <w:numPr>
           <w:ilvl w:val="0"/>
           <w:numId w:val="1001"/>
         </w:numPr>
+      </w:pPr>
+      <w:r>
+        <w:t xml:space="preserve">HTML book</w:t>
+      </w:r>
+    </w:p>
+    <w:p>
+      <w:pPr>
         <w:pStyle w:val="Compact"/>
-      </w:pPr>
-      <w:r>
-        <w:t xml:space="preserve">HTML book</w:t>
-      </w:r>
-    </w:p>
-    <w:p>
-      <w:pPr>
         <w:numPr>
           <w:ilvl w:val="0"/>
           <w:numId w:val="1001"/>
         </w:numPr>
+      </w:pPr>
+      <w:r>
+        <w:t xml:space="preserve">HTML page</w:t>
+      </w:r>
+    </w:p>
+    <w:p>
+      <w:pPr>
         <w:pStyle w:val="Compact"/>
-      </w:pPr>
-      <w:r>
-        <w:t xml:space="preserve">HTML page</w:t>
-      </w:r>
-    </w:p>
-    <w:p>
-      <w:pPr>
         <w:numPr>
           <w:ilvl w:val="0"/>
           <w:numId w:val="1001"/>
         </w:numPr>
+      </w:pPr>
+      <w:r>
+        <w:t xml:space="preserve">Standard, clear and large print PDF</w:t>
+      </w:r>
+    </w:p>
+    <w:p>
+      <w:pPr>
         <w:pStyle w:val="Compact"/>
-      </w:pPr>
-      <w:r>
-        <w:t xml:space="preserve">Standard, clear and large print PDF</w:t>
-      </w:r>
-    </w:p>
-    <w:p>
-      <w:pPr>
         <w:numPr>
           <w:ilvl w:val="0"/>
           <w:numId w:val="1001"/>
         </w:numPr>
+      </w:pPr>
+      <w:r>
+        <w:t xml:space="preserve">Word document</w:t>
+      </w:r>
+    </w:p>
+    <w:p>
+      <w:pPr>
         <w:pStyle w:val="Compact"/>
-      </w:pPr>
-      <w:r>
-        <w:t xml:space="preserve">Word document</w:t>
-      </w:r>
-    </w:p>
-    <w:p>
-      <w:pPr>
         <w:numPr>
           <w:ilvl w:val="0"/>
           <w:numId w:val="1001"/>
         </w:numPr>
+      </w:pPr>
+      <w:r>
+        <w:t xml:space="preserve">EPub book</w:t>
+      </w:r>
+    </w:p>
+    <w:p>
+      <w:pPr>
+        <w:pStyle w:val="FirstParagraph"/>
+      </w:pPr>
+      <w:r>
+        <w:t xml:space="preserve">From a technical point of view only three of these formats of mathematical text are accessible:</w:t>
+      </w:r>
+    </w:p>
+    <w:p>
+      <w:pPr>
         <w:pStyle w:val="Compact"/>
-      </w:pPr>
-      <w:r>
-        <w:t xml:space="preserve">EPub book</w:t>
-      </w:r>
-    </w:p>
-    <w:p>
-      <w:pPr>
-        <w:pStyle w:val="FirstParagraph"/>
-      </w:pPr>
-      <w:r>
-        <w:t xml:space="preserve">From a technical point of view only three of these formats of mathematical text are accessible:</w:t>
-      </w:r>
-    </w:p>
-    <w:p>
-      <w:pPr>
         <w:numPr>
           <w:ilvl w:val="0"/>
           <w:numId w:val="1002"/>
         </w:numPr>
+      </w:pPr>
+      <w:r>
+        <w:t xml:space="preserve">HTML using MathJax to render all mathematical text (HTML book and page)</w:t>
+      </w:r>
+    </w:p>
+    <w:p>
+      <w:pPr>
         <w:pStyle w:val="Compact"/>
-      </w:pPr>
-      <w:r>
-        <w:t xml:space="preserve">HTML using MathJax to render all mathematical text (HTML book and page)</w:t>
-      </w:r>
-    </w:p>
-    <w:p>
-      <w:pPr>
         <w:numPr>
           <w:ilvl w:val="1"/>
           <w:numId w:val="1003"/>
         </w:numPr>
+      </w:pPr>
+      <w:r>
+        <w:t xml:space="preserve">HTML formats must meet WCAG 2.1 Level AA requirements and use MathJax to render all mathematical text.</w:t>
+      </w:r>
+    </w:p>
+    <w:p>
+      <w:pPr>
         <w:pStyle w:val="Compact"/>
-      </w:pPr>
-      <w:r>
-        <w:t xml:space="preserve">HTML formats must meet WCAG 2.1 Level AA requirements and use MathJax to render all mathematical text.</w:t>
-      </w:r>
-    </w:p>
-    <w:p>
-      <w:pPr>
         <w:numPr>
           <w:ilvl w:val="1"/>
           <w:numId w:val="1003"/>
         </w:numPr>
-        <w:pStyle w:val="Compact"/>
       </w:pPr>
       <w:r>
         <w:t xml:space="preserve">You can check your document meets the legal requirement of WCAG 2.1 Level AA with e.g. </w:t>
@@ -296,11 +242,11 @@
     </w:p>
     <w:p>
       <w:pPr>
+        <w:pStyle w:val="Compact"/>
         <w:numPr>
           <w:ilvl w:val="1"/>
           <w:numId w:val="1003"/>
         </w:numPr>
-        <w:pStyle w:val="Compact"/>
       </w:pPr>
       <w:r>
         <w:t xml:space="preserve">You can check it is MathJax by right clicking on the expression (try it in the HTML version):</w:t>
@@ -346,7 +292,7 @@
               </m:r>
               <m:rad>
                 <m:radPr>
-                  <m:degHide m:val="1"/>
+                  <m:degHide m:val="on"/>
                 </m:radPr>
                 <m:deg/>
                 <m:e>
@@ -394,35 +340,35 @@
     </w:p>
     <w:p>
       <w:pPr>
+        <w:pStyle w:val="Compact"/>
         <w:numPr>
           <w:ilvl w:val="0"/>
           <w:numId w:val="1002"/>
         </w:numPr>
+      </w:pPr>
+      <w:r>
+        <w:t xml:space="preserve">Word document using in-built Equation Editor for all mathematical text</w:t>
+      </w:r>
+    </w:p>
+    <w:p>
+      <w:pPr>
         <w:pStyle w:val="Compact"/>
-      </w:pPr>
-      <w:r>
-        <w:t xml:space="preserve">Word document using in-built Equation Editor for all mathematical text</w:t>
-      </w:r>
-    </w:p>
-    <w:p>
-      <w:pPr>
         <w:numPr>
           <w:ilvl w:val="1"/>
           <w:numId w:val="1004"/>
         </w:numPr>
+      </w:pPr>
+      <w:r>
+        <w:t xml:space="preserve">Word formats must pass the in-built Accessibility Checker and use the in-built Equation Editor for all mathematical text.</w:t>
+      </w:r>
+    </w:p>
+    <w:p>
+      <w:pPr>
         <w:pStyle w:val="Compact"/>
-      </w:pPr>
-      <w:r>
-        <w:t xml:space="preserve">Word formats must pass the in-built Accessibility Checker and use the in-built Equation Editor for all mathematical text.</w:t>
-      </w:r>
-    </w:p>
-    <w:p>
-      <w:pPr>
         <w:numPr>
           <w:ilvl w:val="1"/>
           <w:numId w:val="1004"/>
         </w:numPr>
-        <w:pStyle w:val="Compact"/>
       </w:pPr>
       <w:r>
         <w:t xml:space="preserve">You can use the in-built Word Accessibility Checker and information on</w:t>
@@ -447,124 +393,124 @@
     </w:p>
     <w:p>
       <w:pPr>
+        <w:pStyle w:val="Compact"/>
         <w:numPr>
           <w:ilvl w:val="1"/>
           <w:numId w:val="1004"/>
         </w:numPr>
+      </w:pPr>
+      <w:r>
+        <w:t xml:space="preserve">You can use Review -&gt; Read Aloud (Alt + Ctrl + Space) to check the maths</w:t>
+      </w:r>
+    </w:p>
+    <w:p>
+      <w:pPr>
         <w:pStyle w:val="Compact"/>
-      </w:pPr>
-      <w:r>
-        <w:t xml:space="preserve">You can use Review -&gt; Read Aloud (Alt + Ctrl + Space) to check the maths</w:t>
-      </w:r>
-    </w:p>
-    <w:p>
-      <w:pPr>
         <w:numPr>
           <w:ilvl w:val="0"/>
           <w:numId w:val="1002"/>
         </w:numPr>
+      </w:pPr>
+      <w:r>
+        <w:t xml:space="preserve">EPub3 using MathML for all mathematical text:</w:t>
+      </w:r>
+    </w:p>
+    <w:p>
+      <w:pPr>
         <w:pStyle w:val="Compact"/>
-      </w:pPr>
-      <w:r>
-        <w:t xml:space="preserve">EPub3 using MathML for all mathematical text:</w:t>
-      </w:r>
-    </w:p>
-    <w:p>
-      <w:pPr>
         <w:numPr>
           <w:ilvl w:val="1"/>
           <w:numId w:val="1005"/>
         </w:numPr>
+      </w:pPr>
+      <w:r>
+        <w:t xml:space="preserve">If the HTML format is accessible then the EPub3 output from ClavertonDown will be also</w:t>
+      </w:r>
+    </w:p>
+    <w:p>
+      <w:pPr>
+        <w:pStyle w:val="FirstParagraph"/>
+      </w:pPr>
+      <w:r>
+        <w:t xml:space="preserve">The output from ClavertonDown will meet these requirements as far as possible. However, we cannot stop you from doing things which will fail to meet requirements. In particular, if you use images, sound, videos, colour or interactive/dynamic elements within the HTML you will need to ensure that you have done so within the accessibility requirements.</w:t>
+      </w:r>
+    </w:p>
+    <w:bookmarkStart w:id="24" w:name="why-do-we-still-supply-inaccessible-pdfs"/>
+    <w:p>
+      <w:pPr>
+        <w:pStyle w:val="Heading2"/>
+      </w:pPr>
+      <w:r>
+        <w:t xml:space="preserve">Why do we still supply inaccessible PDFs?</w:t>
+      </w:r>
+    </w:p>
+    <w:p>
+      <w:pPr>
+        <w:pStyle w:val="FirstParagraph"/>
+      </w:pPr>
+      <w:r>
+        <w:t xml:space="preserve">It isn’t possible to create accessible PDFs using LaTeX. Even if a PDF is accessible the mathematical text within it will</w:t>
+      </w:r>
+      <w:r>
+        <w:t xml:space="preserve"> </w:t>
+      </w:r>
+      <w:r>
+        <w:rPr>
+          <w:b/>
+          <w:bCs/>
+        </w:rPr>
+        <w:t xml:space="preserve">still be technically inaccessible</w:t>
+      </w:r>
+      <w:r>
+        <w:t xml:space="preserve"> </w:t>
+      </w:r>
+      <w:r>
+        <w:t xml:space="preserve">regardless of how the PDF has been produced but…</w:t>
+      </w:r>
+    </w:p>
+    <w:p>
+      <w:pPr>
         <w:pStyle w:val="Compact"/>
-      </w:pPr>
-      <w:r>
-        <w:t xml:space="preserve">If the HTML format is accessible then the EPub3 output from ClavertonDown will be also</w:t>
-      </w:r>
-    </w:p>
-    <w:p>
-      <w:pPr>
-        <w:pStyle w:val="FirstParagraph"/>
-      </w:pPr>
-      <w:r>
-        <w:t xml:space="preserve">The output from ClavertonDown will meet these requirements as far as possible. However, we cannot stop you from doing things which will fail to meet requirements. In particular, if you use images, sound, videos, colour or interactive/dynamic elements within the HTML you will need to ensure that you have done so within the accessibility requirements.</w:t>
-      </w:r>
-    </w:p>
-    <w:bookmarkStart w:id="24" w:name="why-do-we-still-supply-inaccessible-pdfs"/>
-    <w:p>
-      <w:pPr>
-        <w:pStyle w:val="Heading2"/>
-      </w:pPr>
-      <w:r>
-        <w:t xml:space="preserve">Why do we still supply inaccessible PDFs?</w:t>
-      </w:r>
-    </w:p>
-    <w:p>
-      <w:pPr>
-        <w:pStyle w:val="FirstParagraph"/>
-      </w:pPr>
-      <w:r>
-        <w:t xml:space="preserve">It isn’t possible to create accessible PDFs using LaTeX. Even if a PDF is accessible the mathematical text within it will</w:t>
-      </w:r>
-      <w:r>
-        <w:t xml:space="preserve"> </w:t>
-      </w:r>
-      <w:r>
-        <w:rPr>
-          <w:bCs/>
-          <w:b/>
-        </w:rPr>
-        <w:t xml:space="preserve">still be technically inaccessible</w:t>
-      </w:r>
-      <w:r>
-        <w:t xml:space="preserve"> </w:t>
-      </w:r>
-      <w:r>
-        <w:t xml:space="preserve">regardless of how the PDF has been produced but…</w:t>
-      </w:r>
-    </w:p>
-    <w:p>
-      <w:pPr>
         <w:numPr>
           <w:ilvl w:val="0"/>
           <w:numId w:val="1006"/>
         </w:numPr>
+      </w:pPr>
+      <w:r>
+        <w:t xml:space="preserve">not all accessibility is about technical access - for some a clear or large print PDF is best</w:t>
+      </w:r>
+    </w:p>
+    <w:p>
+      <w:pPr>
         <w:pStyle w:val="Compact"/>
-      </w:pPr>
-      <w:r>
-        <w:t xml:space="preserve">not all accessibility is about technical access - for some a clear or large print PDF is best</w:t>
-      </w:r>
-    </w:p>
-    <w:p>
-      <w:pPr>
         <w:numPr>
           <w:ilvl w:val="0"/>
           <w:numId w:val="1006"/>
         </w:numPr>
+      </w:pPr>
+      <w:r>
+        <w:t xml:space="preserve">currently, clear print is selected most often by disabled students in the Department of Mathematical Sciences</w:t>
+      </w:r>
+    </w:p>
+    <w:p>
+      <w:pPr>
         <w:pStyle w:val="Compact"/>
-      </w:pPr>
-      <w:r>
-        <w:t xml:space="preserve">currently, clear print is selected most often by disabled students in the Department of Mathematical Sciences</w:t>
-      </w:r>
-    </w:p>
-    <w:p>
-      <w:pPr>
         <w:numPr>
           <w:ilvl w:val="0"/>
           <w:numId w:val="1006"/>
         </w:numPr>
+      </w:pPr>
+      <w:r>
+        <w:t xml:space="preserve">PDF remains the best fallback when a student is concerned that a document is not being rendered as the author intended</w:t>
+      </w:r>
+    </w:p>
+    <w:p>
+      <w:pPr>
         <w:pStyle w:val="Compact"/>
-      </w:pPr>
-      <w:r>
-        <w:t xml:space="preserve">PDF remains the best fallback when a student is concerned that a document is not being rendered as the author intended</w:t>
-      </w:r>
-    </w:p>
-    <w:p>
-      <w:pPr>
         <w:numPr>
           <w:ilvl w:val="0"/>
           <w:numId w:val="1006"/>
         </w:numPr>
-        <w:pStyle w:val="Compact"/>
       </w:pPr>
       <w:r>
         <w:t xml:space="preserve">PDF remains the best starting point for creating hard copy resources which is important for some disabled students</w:t>
@@ -582,8 +528,8 @@
       </w:r>
       <w:r>
         <w:rPr>
+          <w:i/>
           <w:iCs/>
-          <w:i/>
         </w:rPr>
         <w:t xml:space="preserve">all</w:t>
       </w:r>
@@ -614,99 +560,99 @@
     </w:p>
     <w:p>
       <w:pPr>
+        <w:pStyle w:val="Compact"/>
         <w:numPr>
           <w:ilvl w:val="0"/>
           <w:numId w:val="1007"/>
         </w:numPr>
+      </w:pPr>
+      <w:r>
+        <w:t xml:space="preserve">Zip up the folder and upload it to Moodle</w:t>
+      </w:r>
+      <w:r>
+        <w:t xml:space="preserve"> </w:t>
+      </w:r>
+      <w:r>
+        <w:rPr>
+          <w:i/>
+          <w:iCs/>
+        </w:rPr>
+        <w:t xml:space="preserve">as a file</w:t>
+      </w:r>
+    </w:p>
+    <w:p>
+      <w:pPr>
         <w:pStyle w:val="Compact"/>
-      </w:pPr>
-      <w:r>
-        <w:t xml:space="preserve">Zip up the folder and upload it to Moodle</w:t>
-      </w:r>
-      <w:r>
-        <w:t xml:space="preserve"> </w:t>
-      </w:r>
-      <w:r>
-        <w:rPr>
-          <w:iCs/>
-          <w:i/>
-        </w:rPr>
-        <w:t xml:space="preserve">as a file</w:t>
-      </w:r>
-    </w:p>
-    <w:p>
-      <w:pPr>
         <w:numPr>
           <w:ilvl w:val="0"/>
           <w:numId w:val="1007"/>
         </w:numPr>
+      </w:pPr>
+      <w:r>
+        <w:t xml:space="preserve">Select Add a resource -&gt; File. Give the resource a name (e.g. lecture notes 1).</w:t>
+      </w:r>
+    </w:p>
+    <w:p>
+      <w:pPr>
         <w:pStyle w:val="Compact"/>
-      </w:pPr>
-      <w:r>
-        <w:t xml:space="preserve">Select Add a resource -&gt; File. Give the resource a name (e.g. lecture notes 1).</w:t>
-      </w:r>
-    </w:p>
-    <w:p>
-      <w:pPr>
         <w:numPr>
           <w:ilvl w:val="0"/>
           <w:numId w:val="1007"/>
         </w:numPr>
+      </w:pPr>
+      <w:r>
+        <w:t xml:space="preserve">Add the zip file. Right click on the zip file, a window appears, click on unzip and wait until complete.</w:t>
+      </w:r>
+    </w:p>
+    <w:p>
+      <w:pPr>
         <w:pStyle w:val="Compact"/>
-      </w:pPr>
-      <w:r>
-        <w:t xml:space="preserve">Add the zip file. Right click on the zip file, a window appears, click on unzip and wait until complete.</w:t>
-      </w:r>
-    </w:p>
-    <w:p>
-      <w:pPr>
         <w:numPr>
           <w:ilvl w:val="0"/>
           <w:numId w:val="1007"/>
         </w:numPr>
+      </w:pPr>
+      <w:r>
+        <w:t xml:space="preserve">Right click on the zip again and click on delete. You will have a folder remaining.</w:t>
+      </w:r>
+    </w:p>
+    <w:p>
+      <w:pPr>
         <w:pStyle w:val="Compact"/>
-      </w:pPr>
-      <w:r>
-        <w:t xml:space="preserve">Right click on the zip again and click on delete. You will have a folder remaining.</w:t>
-      </w:r>
-    </w:p>
-    <w:p>
-      <w:pPr>
         <w:numPr>
           <w:ilvl w:val="0"/>
           <w:numId w:val="1007"/>
         </w:numPr>
+      </w:pPr>
+      <w:r>
+        <w:t xml:space="preserve">Left click on the folder to open it.</w:t>
+      </w:r>
+    </w:p>
+    <w:p>
+      <w:pPr>
         <w:pStyle w:val="Compact"/>
-      </w:pPr>
-      <w:r>
-        <w:t xml:space="preserve">Left click on the folder to open it.</w:t>
-      </w:r>
-    </w:p>
-    <w:p>
-      <w:pPr>
         <w:numPr>
           <w:ilvl w:val="0"/>
           <w:numId w:val="1007"/>
         </w:numPr>
+      </w:pPr>
+      <w:r>
+        <w:t xml:space="preserve">Find the main file index.html and right click on this,</w:t>
+      </w:r>
+      <w:r>
+        <w:t xml:space="preserve"> </w:t>
+      </w:r>
+      <w:r>
+        <w:t xml:space="preserve">a window appears, click on Set main file.</w:t>
+      </w:r>
+    </w:p>
+    <w:p>
+      <w:pPr>
         <w:pStyle w:val="Compact"/>
-      </w:pPr>
-      <w:r>
-        <w:t xml:space="preserve">Find the main file index.html and right click on this,</w:t>
-      </w:r>
-      <w:r>
-        <w:t xml:space="preserve"> </w:t>
-      </w:r>
-      <w:r>
-        <w:t xml:space="preserve">a window appears, click on Set main file.</w:t>
-      </w:r>
-    </w:p>
-    <w:p>
-      <w:pPr>
         <w:numPr>
           <w:ilvl w:val="0"/>
           <w:numId w:val="1007"/>
         </w:numPr>
-        <w:pStyle w:val="Compact"/>
       </w:pPr>
       <w:r>
         <w:t xml:space="preserve">Change any other settings you wish in the resource and then save.</w:t>
@@ -834,23 +780,23 @@
     </w:p>
     <w:p>
       <w:pPr>
+        <w:pStyle w:val="Compact"/>
         <w:numPr>
           <w:ilvl w:val="0"/>
           <w:numId w:val="1008"/>
         </w:numPr>
+      </w:pPr>
+      <w:r>
+        <w:t xml:space="preserve">Change the numbering system of the inbuilt environments - this is done in the file _bookdown.yml. Please see the file in the same folder as this file.</w:t>
+      </w:r>
+    </w:p>
+    <w:p>
+      <w:pPr>
         <w:pStyle w:val="Compact"/>
-      </w:pPr>
-      <w:r>
-        <w:t xml:space="preserve">Change the numbering system of the inbuilt environments - this is done in the file _bookdown.yml. Please see the file in the same folder as this file.</w:t>
-      </w:r>
-    </w:p>
-    <w:p>
-      <w:pPr>
         <w:numPr>
           <w:ilvl w:val="0"/>
           <w:numId w:val="1008"/>
         </w:numPr>
-        <w:pStyle w:val="Compact"/>
       </w:pPr>
       <w:r>
         <w:t xml:space="preserve">Reference other environments within names. Notice that you need to use a double backslash.</w:t>
@@ -1066,24 +1012,24 @@
       </w:r>
       <w:r>
         <w:rPr>
+          <w:i/>
           <w:iCs/>
+        </w:rPr>
+        <w:t xml:space="preserve">must</w:t>
+      </w:r>
+      <w:r>
+        <w:t xml:space="preserve"> </w:t>
+      </w:r>
+      <w:r>
+        <w:t xml:space="preserve">have a label. If you forget then they won’t be numbered in any format</w:t>
+      </w:r>
+      <w:r>
+        <w:t xml:space="preserve"> </w:t>
+      </w:r>
+      <w:r>
+        <w:rPr>
           <w:i/>
-        </w:rPr>
-        <w:t xml:space="preserve">must</w:t>
-      </w:r>
-      <w:r>
-        <w:t xml:space="preserve"> </w:t>
-      </w:r>
-      <w:r>
-        <w:t xml:space="preserve">have a label. If you forget then they won’t be numbered in any format</w:t>
-      </w:r>
-      <w:r>
-        <w:t xml:space="preserve"> </w:t>
-      </w:r>
-      <w:r>
-        <w:rPr>
           <w:iCs/>
-          <w:i/>
         </w:rPr>
         <w:t xml:space="preserve">except</w:t>
       </w:r>
@@ -1292,25 +1238,13 @@
         <w:t xml:space="preserve">What happens if I try to number an environment I have specifically declared to be unnumbered? e.g. using {newtheorem, env=</w:t>
       </w:r>
       <w:r>
-        <w:t xml:space="preserve">‘</w:t>
-      </w:r>
-      <w:r>
-        <w:t xml:space="preserve">Examples</w:t>
-      </w:r>
-      <w:r>
-        <w:t xml:space="preserve">’</w:t>
+        <w:t xml:space="preserve">‘Examples’</w:t>
       </w:r>
       <w:r>
         <w:t xml:space="preserve">, label=</w:t>
       </w:r>
       <w:r>
-        <w:t xml:space="preserve">“</w:t>
-      </w:r>
-      <w:r>
-        <w:t xml:space="preserve">argh</w:t>
-      </w:r>
-      <w:r>
-        <w:t xml:space="preserve">”</w:t>
+        <w:t xml:space="preserve">“argh”</w:t>
       </w:r>
       <w:r>
         <w:t xml:space="preserve">}</w:t>
@@ -1327,13 +1261,7 @@
         <w:t xml:space="preserve"> </w:t>
       </w:r>
       <w:r>
-        <w:t xml:space="preserve">“</w:t>
-      </w:r>
-      <w:r>
-        <w:t xml:space="preserve">Examples (#Examples:argh)</w:t>
-      </w:r>
-      <w:r>
-        <w:t xml:space="preserve">”</w:t>
+        <w:t xml:space="preserve">“Examples (#Examples:argh)”</w:t>
       </w:r>
       <w:r>
         <w:t xml:space="preserve"> </w:t>
@@ -1379,164 +1307,164 @@
     </w:p>
     <w:p>
       <w:pPr>
+        <w:pStyle w:val="Compact"/>
         <w:numPr>
           <w:ilvl w:val="0"/>
           <w:numId w:val="1009"/>
         </w:numPr>
+      </w:pPr>
+      <w:r>
+        <w:t xml:space="preserve">Plain</w:t>
+      </w:r>
+    </w:p>
+    <w:p>
+      <w:pPr>
         <w:pStyle w:val="Compact"/>
-      </w:pPr>
-      <w:r>
-        <w:t xml:space="preserve">Plain</w:t>
-      </w:r>
-    </w:p>
-    <w:p>
-      <w:pPr>
         <w:numPr>
           <w:ilvl w:val="0"/>
           <w:numId w:val="1009"/>
         </w:numPr>
+      </w:pPr>
+      <w:r>
+        <w:t xml:space="preserve">Definition</w:t>
+      </w:r>
+    </w:p>
+    <w:p>
+      <w:pPr>
         <w:pStyle w:val="Compact"/>
-      </w:pPr>
-      <w:r>
-        <w:t xml:space="preserve">Definition</w:t>
-      </w:r>
-    </w:p>
-    <w:p>
-      <w:pPr>
         <w:numPr>
           <w:ilvl w:val="0"/>
           <w:numId w:val="1009"/>
         </w:numPr>
+      </w:pPr>
+      <w:r>
+        <w:t xml:space="preserve">Remark</w:t>
+      </w:r>
+    </w:p>
+    <w:p>
+      <w:pPr>
+        <w:pStyle w:val="FirstParagraph"/>
+      </w:pPr>
+      <w:r>
+        <w:t xml:space="preserve">are used to impose the authors visual preferences mostly with respect to font, font attributes and layout. That is, they are usually syntactic choices, not semantic ones.</w:t>
+      </w:r>
+    </w:p>
+    <w:p>
+      <w:pPr>
+        <w:pStyle w:val="BodyText"/>
+      </w:pPr>
+      <w:r>
+        <w:t xml:space="preserve">Hence, our assignment is NOT based, at all, on the PDF styling specified by the author, or any other information like e.g. numberwith.</w:t>
+      </w:r>
+    </w:p>
+    <w:p>
+      <w:pPr>
+        <w:pStyle w:val="BodyText"/>
+      </w:pPr>
+      <w:r>
+        <w:t xml:space="preserve">Since the user can define any number of new theorem type environments we have to… guess… to try and align colours to broad types. We have four HTML styles:</w:t>
+      </w:r>
+    </w:p>
+    <w:p>
+      <w:pPr>
         <w:pStyle w:val="Compact"/>
-      </w:pPr>
-      <w:r>
-        <w:t xml:space="preserve">Remark</w:t>
-      </w:r>
-    </w:p>
-    <w:p>
-      <w:pPr>
-        <w:pStyle w:val="FirstParagraph"/>
-      </w:pPr>
-      <w:r>
-        <w:t xml:space="preserve">are used to impose the authors visual preferences mostly with respect to font, font attributes and layout. That is, they are usually syntactic choices, not semantic ones.</w:t>
-      </w:r>
-    </w:p>
-    <w:p>
-      <w:pPr>
-        <w:pStyle w:val="BodyText"/>
-      </w:pPr>
-      <w:r>
-        <w:t xml:space="preserve">Hence, our assignment is NOT based, at all, on the PDF styling specified by the author, or any other information like e.g. numberwith.</w:t>
-      </w:r>
-    </w:p>
-    <w:p>
-      <w:pPr>
-        <w:pStyle w:val="BodyText"/>
-      </w:pPr>
-      <w:r>
-        <w:t xml:space="preserve">Since the user can define any number of new theorem type environments we have to… guess… to try and align colours to broad types. We have four HTML styles:</w:t>
-      </w:r>
-    </w:p>
-    <w:p>
-      <w:pPr>
         <w:numPr>
           <w:ilvl w:val="0"/>
           <w:numId w:val="1010"/>
         </w:numPr>
+      </w:pPr>
+      <w:r>
+        <w:t xml:space="preserve">ProofStyle: (P|p)roof(s), (S|s)olution(s), (S|s)oln(s), (R|r)emark(s) and anything including these words; if not then one of the below</w:t>
+      </w:r>
+    </w:p>
+    <w:p>
+      <w:pPr>
         <w:pStyle w:val="Compact"/>
-      </w:pPr>
-      <w:r>
-        <w:t xml:space="preserve">ProofStyle: (P|p)roof(s), (S|s)olution(s), (S|s)oln(s), (R|r)emark(s) and anything including these words; if not then one of the below</w:t>
-      </w:r>
-    </w:p>
-    <w:p>
-      <w:pPr>
         <w:numPr>
           <w:ilvl w:val="0"/>
           <w:numId w:val="1010"/>
         </w:numPr>
+      </w:pPr>
+      <w:r>
+        <w:t xml:space="preserve">ExampleStyle: (E|e)xample(s), (E|e)xercise(s) and anything including these words; if not then one of the below</w:t>
+      </w:r>
+    </w:p>
+    <w:p>
+      <w:pPr>
         <w:pStyle w:val="Compact"/>
-      </w:pPr>
-      <w:r>
-        <w:t xml:space="preserve">ExampleStyle: (E|e)xample(s), (E|e)xercise(s) and anything including these words; if not then one of the below</w:t>
-      </w:r>
-    </w:p>
-    <w:p>
-      <w:pPr>
         <w:numPr>
           <w:ilvl w:val="0"/>
           <w:numId w:val="1010"/>
         </w:numPr>
+      </w:pPr>
+      <w:r>
+        <w:t xml:space="preserve">DefinitionStyle: (D|d)efinition(s), (D|d)efn(s) and anything including these words; if not then defaults to the below</w:t>
+      </w:r>
+    </w:p>
+    <w:p>
+      <w:pPr>
         <w:pStyle w:val="Compact"/>
-      </w:pPr>
-      <w:r>
-        <w:t xml:space="preserve">DefinitionStyle: (D|d)efinition(s), (D|d)efn(s) and anything including these words; if not then defaults to the below</w:t>
-      </w:r>
-    </w:p>
-    <w:p>
-      <w:pPr>
         <w:numPr>
           <w:ilvl w:val="0"/>
           <w:numId w:val="1010"/>
         </w:numPr>
+      </w:pPr>
+      <w:r>
+        <w:t xml:space="preserve">TheoremStyle: Everything else - but should definitely include (T|t)heorem(s), (L|l)emma(s), (C|c)orollar(y|ies), (P|p)roposition(s), (C|c)onjecture(s).</w:t>
+      </w:r>
+    </w:p>
+    <w:p>
+      <w:pPr>
+        <w:pStyle w:val="FirstParagraph"/>
+      </w:pPr>
+      <w:r>
+        <w:t xml:space="preserve">You might find this automatic sorting to be wrong or annoying. Also, we can’t possibly guess what you might call things so lots of types which aren’t theorem-like will end up with the default theorem colouring which isn’t helpful.</w:t>
+      </w:r>
+    </w:p>
+    <w:p>
+      <w:pPr>
+        <w:pStyle w:val="BodyText"/>
+      </w:pPr>
+      <w:r>
+        <w:t xml:space="preserve">This is an accessibility issue - the use of colour to highlight meaning helps with processing so we need to give you control to an extent.</w:t>
+      </w:r>
+    </w:p>
+    <w:bookmarkStart w:id="39" w:name="so"/>
+    <w:p>
+      <w:pPr>
+        <w:pStyle w:val="Heading3"/>
+      </w:pPr>
+      <w:r>
+        <w:t xml:space="preserve">So…?</w:t>
+      </w:r>
+    </w:p>
+    <w:p>
+      <w:pPr>
+        <w:pStyle w:val="FirstParagraph"/>
+      </w:pPr>
+      <w:r>
+        <w:t xml:space="preserve">We have given the author direct control over which class of HTML to place each theorem type in - both in built and new theorems. You can override our guesses. We have also given you control to turn off italics in the book HTML (the other accessible formats have this turned off already).</w:t>
+      </w:r>
+    </w:p>
+    <w:p>
+      <w:pPr>
         <w:pStyle w:val="Compact"/>
-      </w:pPr>
-      <w:r>
-        <w:t xml:space="preserve">TheoremStyle: Everything else - but should definitely include (T|t)heorem(s), (L|l)emma(s), (C|c)orollar(y|ies), (P|p)roposition(s), (C|c)onjecture(s).</w:t>
-      </w:r>
-    </w:p>
-    <w:p>
-      <w:pPr>
-        <w:pStyle w:val="FirstParagraph"/>
-      </w:pPr>
-      <w:r>
-        <w:t xml:space="preserve">You might find this automatic sorting to be wrong or annoying. Also, we can’t possibly guess what you might call things so lots of types which aren’t theorem-like will end up with the default theorem colouring which isn’t helpful.</w:t>
-      </w:r>
-    </w:p>
-    <w:p>
-      <w:pPr>
-        <w:pStyle w:val="BodyText"/>
-      </w:pPr>
-      <w:r>
-        <w:t xml:space="preserve">This is an accessibility issue - the use of colour to highlight meaning helps with processing so we need to give you control to an extent.</w:t>
-      </w:r>
-    </w:p>
-    <w:bookmarkStart w:id="39" w:name="so"/>
-    <w:p>
-      <w:pPr>
-        <w:pStyle w:val="Heading3"/>
-      </w:pPr>
-      <w:r>
-        <w:t xml:space="preserve">So…?</w:t>
-      </w:r>
-    </w:p>
-    <w:p>
-      <w:pPr>
-        <w:pStyle w:val="FirstParagraph"/>
-      </w:pPr>
-      <w:r>
-        <w:t xml:space="preserve">We have given the author direct control over which class of HTML to place each theorem type in - both in built and new theorems. You can override our guesses. We have also given you control to turn off italics in the book HTML (the other accessible formats have this turned off already).</w:t>
-      </w:r>
-    </w:p>
-    <w:p>
-      <w:pPr>
         <w:numPr>
           <w:ilvl w:val="0"/>
           <w:numId w:val="1011"/>
         </w:numPr>
+      </w:pPr>
+      <w:r>
+        <w:t xml:space="preserve">To turn off italics change style_with -&gt; italicsoff to TRUE in the _bookdown.yml file (or add this to a file you already have). You don’t need to specify this, if you don’t, for backwards compatibility, it will default to italicsoff is FALSE</w:t>
+      </w:r>
+    </w:p>
+    <w:p>
+      <w:pPr>
         <w:pStyle w:val="Compact"/>
-      </w:pPr>
-      <w:r>
-        <w:t xml:space="preserve">To turn off italics change style_with -&gt; italicsoff to TRUE in the _bookdown.yml file (or add this to a file you already have). You don’t need to specify this, if you don’t, for backwards compatibility, it will default to italicsoff is FALSE</w:t>
-      </w:r>
-    </w:p>
-    <w:p>
-      <w:pPr>
         <w:numPr>
           <w:ilvl w:val="0"/>
           <w:numId w:val="1011"/>
         </w:numPr>
-        <w:pStyle w:val="Compact"/>
       </w:pPr>
       <w:r>
         <w:t xml:space="preserve">To classify theorem types you can add, if you wish, a classify_as section to your _bookdown.yml. Again, you don’t need to add this if you don’t want to change anything. You can see an example of this in the _bookdown.yml file for this document in which the new theorem type Thought is classified as an example. If you remove this classification it will default to the theorem type and the below will change colour.</w:t>
@@ -1608,7 +1536,7 @@
       <w:r>
         <w:drawing>
           <wp:inline>
-            <wp:extent cx="4572000" cy="3657600"/>
+            <wp:extent cx="3429000" cy="2743200"/>
             <wp:effectExtent b="0" l="0" r="0" t="0"/>
             <wp:docPr descr="Figure 3.1: This is title and a caption with a reference 2.1 inside it" title="This is the alternative text" id="43" name="Picture"/>
             <a:graphic>
@@ -1638,7 +1566,7 @@
                   <pic:spPr bwMode="auto">
                     <a:xfrm>
                       <a:off x="0" y="0"/>
-                      <a:ext cx="4572000" cy="3657600"/>
+                      <a:ext cx="3429000" cy="2743200"/>
                     </a:xfrm>
                     <a:prstGeom prst="rect">
                       <a:avLst/>
@@ -1727,7 +1655,7 @@
       <w:r>
         <w:drawing>
           <wp:inline>
-            <wp:extent cx="4572000" cy="3657600"/>
+            <wp:extent cx="3429000" cy="2743200"/>
             <wp:effectExtent b="0" l="0" r="0" t="0"/>
             <wp:docPr descr="Figure 3.2: Something to do with cars" title="Some more meaningful alternative text?" id="48" name="Picture"/>
             <a:graphic>
@@ -1757,7 +1685,7 @@
                   <pic:spPr bwMode="auto">
                     <a:xfrm>
                       <a:off x="0" y="0"/>
-                      <a:ext cx="4572000" cy="3657600"/>
+                      <a:ext cx="3429000" cy="2743200"/>
                     </a:xfrm>
                     <a:prstGeom prst="rect">
                       <a:avLst/>
@@ -1854,7 +1782,7 @@
       <w:r>
         <w:drawing>
           <wp:inline>
-            <wp:extent cx="4572000" cy="3657600"/>
+            <wp:extent cx="3429000" cy="2743200"/>
             <wp:effectExtent b="0" l="0" r="0" t="0"/>
             <wp:docPr descr="Figure 3.3: More cars things" title="This is a scatterplot with speed on the x-axis and distance on the y-axis, please read the long description for details." id="53" name="Picture"/>
             <a:graphic>
@@ -1884,7 +1812,7 @@
                   <pic:spPr bwMode="auto">
                     <a:xfrm>
                       <a:off x="0" y="0"/>
-                      <a:ext cx="4572000" cy="3657600"/>
+                      <a:ext cx="3429000" cy="2743200"/>
                     </a:xfrm>
                     <a:prstGeom prst="rect">
                       <a:avLst/>
@@ -1934,8 +1862,8 @@
       </w:r>
       <w:r>
         <w:rPr>
+          <w:i/>
           <w:iCs/>
-          <w:i/>
         </w:rPr>
         <w:t xml:space="preserve">things inside the environment</w:t>
       </w:r>
@@ -2049,23 +1977,23 @@
     </w:p>
     <w:p>
       <w:pPr>
+        <w:pStyle w:val="Compact"/>
         <w:numPr>
           <w:ilvl w:val="0"/>
           <w:numId w:val="1012"/>
         </w:numPr>
+      </w:pPr>
+      <w:r>
+        <w:t xml:space="preserve">Change the numbering system of the inbuilt environments - this is done in the file _bookdown.yml. Please see the file in the same folder as this file.</w:t>
+      </w:r>
+    </w:p>
+    <w:p>
+      <w:pPr>
         <w:pStyle w:val="Compact"/>
-      </w:pPr>
-      <w:r>
-        <w:t xml:space="preserve">Change the numbering system of the inbuilt environments - this is done in the file _bookdown.yml. Please see the file in the same folder as this file.</w:t>
-      </w:r>
-    </w:p>
-    <w:p>
-      <w:pPr>
         <w:numPr>
           <w:ilvl w:val="0"/>
           <w:numId w:val="1012"/>
         </w:numPr>
-        <w:pStyle w:val="Compact"/>
       </w:pPr>
       <w:r>
         <w:t xml:space="preserve">Reference other environments within names. Notice that you need to use a double backslash.</w:t>
@@ -2121,24 +2049,24 @@
       </w:r>
       <w:r>
         <w:rPr>
+          <w:i/>
           <w:iCs/>
+        </w:rPr>
+        <w:t xml:space="preserve">must</w:t>
+      </w:r>
+      <w:r>
+        <w:t xml:space="preserve"> </w:t>
+      </w:r>
+      <w:r>
+        <w:t xml:space="preserve">have a label. If you forget then they won’t be numbered in any format</w:t>
+      </w:r>
+      <w:r>
+        <w:t xml:space="preserve"> </w:t>
+      </w:r>
+      <w:r>
+        <w:rPr>
           <w:i/>
-        </w:rPr>
-        <w:t xml:space="preserve">must</w:t>
-      </w:r>
-      <w:r>
-        <w:t xml:space="preserve"> </w:t>
-      </w:r>
-      <w:r>
-        <w:t xml:space="preserve">have a label. If you forget then they won’t be numbered in any format</w:t>
-      </w:r>
-      <w:r>
-        <w:t xml:space="preserve"> </w:t>
-      </w:r>
-      <w:r>
-        <w:rPr>
           <w:iCs/>
-          <w:i/>
         </w:rPr>
         <w:t xml:space="preserve">except</w:t>
       </w:r>
@@ -2222,8 +2150,8 @@
       </w:r>
       <w:r>
         <w:rPr>
+          <w:i/>
           <w:iCs/>
-          <w:i/>
         </w:rPr>
         <w:t xml:space="preserve">All</w:t>
       </w:r>
@@ -2255,8 +2183,8 @@
           <m:d>
             <m:dPr>
               <m:begChr m:val="("/>
+              <m:sepChr m:val=""/>
               <m:endChr m:val=")"/>
-              <m:sepChr m:val=""/>
               <m:grow/>
             </m:dPr>
             <m:e>
@@ -2327,13 +2255,7 @@
         <w:t xml:space="preserve">install_github(</w:t>
       </w:r>
       <w:r>
-        <w:t xml:space="preserve">“</w:t>
-      </w:r>
-      <w:r>
-        <w:t xml:space="preserve">BathMASH/ClavertonDown</w:t>
-      </w:r>
-      <w:r>
-        <w:t xml:space="preserve">”</w:t>
+        <w:t xml:space="preserve">“BathMASH/ClavertonDown”</w:t>
       </w:r>
       <w:r>
         <w:t xml:space="preserve">)</w:t>
@@ -2367,11 +2289,11 @@
     </w:p>
     <w:p>
       <w:pPr>
+        <w:pStyle w:val="Compact"/>
         <w:numPr>
           <w:ilvl w:val="0"/>
           <w:numId w:val="1013"/>
         </w:numPr>
-        <w:pStyle w:val="Compact"/>
       </w:pPr>
       <w:hyperlink r:id="rId67">
         <w:r>
@@ -2384,11 +2306,11 @@
     </w:p>
     <w:p>
       <w:pPr>
+        <w:pStyle w:val="Compact"/>
         <w:numPr>
           <w:ilvl w:val="0"/>
           <w:numId w:val="1013"/>
         </w:numPr>
-        <w:pStyle w:val="Compact"/>
       </w:pPr>
       <w:hyperlink r:id="rId68">
         <w:r>
@@ -2443,37 +2365,19 @@
         <w:t xml:space="preserve"> </w:t>
       </w:r>
       <w:r>
-        <w:t xml:space="preserve">“</w:t>
-      </w:r>
-      <w:r>
-        <w:t xml:space="preserve">bookdown::render_book(</w:t>
-      </w:r>
-      <w:r>
-        <w:t xml:space="preserve">‘</w:t>
-      </w:r>
-      <w:r>
-        <w:t xml:space="preserve">index.Rmd</w:t>
-      </w:r>
-      <w:r>
-        <w:t xml:space="preserve">’</w:t>
+        <w:t xml:space="preserve">“bookdown::render_book(</w:t>
+      </w:r>
+      <w:r>
+        <w:t xml:space="preserve">‘index.Rmd’</w:t>
       </w:r>
       <w:r>
         <w:t xml:space="preserve">,</w:t>
       </w:r>
       <w:r>
-        <w:t xml:space="preserve">‘</w:t>
-      </w:r>
-      <w:r>
-        <w:t xml:space="preserve">clavertondown::gitbook_clav</w:t>
-      </w:r>
-      <w:r>
-        <w:t xml:space="preserve">’</w:t>
-      </w:r>
-      <w:r>
-        <w:t xml:space="preserve">)</w:t>
-      </w:r>
-      <w:r>
-        <w:t xml:space="preserve">”</w:t>
+        <w:t xml:space="preserve">‘clavertondown::gitbook_clav’</w:t>
+      </w:r>
+      <w:r>
+        <w:t xml:space="preserve">)”</w:t>
       </w:r>
     </w:p>
     <w:p>
@@ -2487,37 +2391,19 @@
         <w:t xml:space="preserve"> </w:t>
       </w:r>
       <w:r>
-        <w:t xml:space="preserve">“</w:t>
-      </w:r>
-      <w:r>
-        <w:t xml:space="preserve">bookdown::render_book(</w:t>
-      </w:r>
-      <w:r>
-        <w:t xml:space="preserve">‘</w:t>
-      </w:r>
-      <w:r>
-        <w:t xml:space="preserve">index.Rmd</w:t>
-      </w:r>
-      <w:r>
-        <w:t xml:space="preserve">’</w:t>
+        <w:t xml:space="preserve">“bookdown::render_book(</w:t>
+      </w:r>
+      <w:r>
+        <w:t xml:space="preserve">‘index.Rmd’</w:t>
       </w:r>
       <w:r>
         <w:t xml:space="preserve">,</w:t>
       </w:r>
       <w:r>
-        <w:t xml:space="preserve">‘</w:t>
-      </w:r>
-      <w:r>
-        <w:t xml:space="preserve">clavertondown::html_clav</w:t>
-      </w:r>
-      <w:r>
-        <w:t xml:space="preserve">’</w:t>
-      </w:r>
-      <w:r>
-        <w:t xml:space="preserve">)</w:t>
-      </w:r>
-      <w:r>
-        <w:t xml:space="preserve">”</w:t>
+        <w:t xml:space="preserve">‘clavertondown::html_clav’</w:t>
+      </w:r>
+      <w:r>
+        <w:t xml:space="preserve">)”</w:t>
       </w:r>
     </w:p>
     <w:p>
@@ -2531,37 +2417,19 @@
         <w:t xml:space="preserve"> </w:t>
       </w:r>
       <w:r>
-        <w:t xml:space="preserve">“</w:t>
-      </w:r>
-      <w:r>
-        <w:t xml:space="preserve">bookdown::render_book(</w:t>
-      </w:r>
-      <w:r>
-        <w:t xml:space="preserve">‘</w:t>
-      </w:r>
-      <w:r>
-        <w:t xml:space="preserve">index.Rmd</w:t>
-      </w:r>
-      <w:r>
-        <w:t xml:space="preserve">’</w:t>
+        <w:t xml:space="preserve">“bookdown::render_book(</w:t>
+      </w:r>
+      <w:r>
+        <w:t xml:space="preserve">‘index.Rmd’</w:t>
       </w:r>
       <w:r>
         <w:t xml:space="preserve">,</w:t>
       </w:r>
       <w:r>
-        <w:t xml:space="preserve">‘</w:t>
-      </w:r>
-      <w:r>
-        <w:t xml:space="preserve">clavertondown::pdf_clav</w:t>
-      </w:r>
-      <w:r>
-        <w:t xml:space="preserve">’</w:t>
-      </w:r>
-      <w:r>
-        <w:t xml:space="preserve">)</w:t>
-      </w:r>
-      <w:r>
-        <w:t xml:space="preserve">”</w:t>
+        <w:t xml:space="preserve">‘clavertondown::pdf_clav’</w:t>
+      </w:r>
+      <w:r>
+        <w:t xml:space="preserve">)”</w:t>
       </w:r>
     </w:p>
     <w:p>
@@ -2575,37 +2443,19 @@
         <w:t xml:space="preserve"> </w:t>
       </w:r>
       <w:r>
-        <w:t xml:space="preserve">“</w:t>
-      </w:r>
-      <w:r>
-        <w:t xml:space="preserve">bookdown::render_book(</w:t>
-      </w:r>
-      <w:r>
-        <w:t xml:space="preserve">‘</w:t>
-      </w:r>
-      <w:r>
-        <w:t xml:space="preserve">index.Rmd</w:t>
-      </w:r>
-      <w:r>
-        <w:t xml:space="preserve">’</w:t>
+        <w:t xml:space="preserve">“bookdown::render_book(</w:t>
+      </w:r>
+      <w:r>
+        <w:t xml:space="preserve">‘index.Rmd’</w:t>
       </w:r>
       <w:r>
         <w:t xml:space="preserve">,</w:t>
       </w:r>
       <w:r>
-        <w:t xml:space="preserve">‘</w:t>
-      </w:r>
-      <w:r>
-        <w:t xml:space="preserve">clavertondown::epub_clav</w:t>
-      </w:r>
-      <w:r>
-        <w:t xml:space="preserve">’</w:t>
-      </w:r>
-      <w:r>
-        <w:t xml:space="preserve">)</w:t>
-      </w:r>
-      <w:r>
-        <w:t xml:space="preserve">”</w:t>
+        <w:t xml:space="preserve">‘clavertondown::epub_clav’</w:t>
+      </w:r>
+      <w:r>
+        <w:t xml:space="preserve">)”</w:t>
       </w:r>
     </w:p>
     <w:p>
@@ -2619,37 +2469,19 @@
         <w:t xml:space="preserve"> </w:t>
       </w:r>
       <w:r>
-        <w:t xml:space="preserve">“</w:t>
-      </w:r>
-      <w:r>
-        <w:t xml:space="preserve">bookdown::render_book(</w:t>
-      </w:r>
-      <w:r>
-        <w:t xml:space="preserve">‘</w:t>
-      </w:r>
-      <w:r>
-        <w:t xml:space="preserve">index.Rmd</w:t>
-      </w:r>
-      <w:r>
-        <w:t xml:space="preserve">’</w:t>
+        <w:t xml:space="preserve">“bookdown::render_book(</w:t>
+      </w:r>
+      <w:r>
+        <w:t xml:space="preserve">‘index.Rmd’</w:t>
       </w:r>
       <w:r>
         <w:t xml:space="preserve">,</w:t>
       </w:r>
       <w:r>
-        <w:t xml:space="preserve">‘</w:t>
-      </w:r>
-      <w:r>
-        <w:t xml:space="preserve">clavertondown::word_clav</w:t>
-      </w:r>
-      <w:r>
-        <w:t xml:space="preserve">’</w:t>
-      </w:r>
-      <w:r>
-        <w:t xml:space="preserve">)</w:t>
-      </w:r>
-      <w:r>
-        <w:t xml:space="preserve">”</w:t>
+        <w:t xml:space="preserve">‘clavertondown::word_clav’</w:t>
+      </w:r>
+      <w:r>
+        <w:t xml:space="preserve">)”</w:t>
       </w:r>
     </w:p>
     <w:p>
@@ -2733,13 +2565,7 @@
         <w:t xml:space="preserve"> </w:t>
       </w:r>
       <w:r>
-        <w:t xml:space="preserve">‘</w:t>
-      </w:r>
-      <w:r>
-        <w:t xml:space="preserve">fixing</w:t>
-      </w:r>
-      <w:r>
-        <w:t xml:space="preserve">’</w:t>
+        <w:t xml:space="preserve">‘fixing’</w:t>
       </w:r>
       <w:r>
         <w:t xml:space="preserve"> </w:t>
@@ -2750,11 +2576,11 @@
     </w:p>
     <w:p>
       <w:pPr>
+        <w:pStyle w:val="Compact"/>
         <w:numPr>
           <w:ilvl w:val="0"/>
           <w:numId w:val="1014"/>
         </w:numPr>
-        <w:pStyle w:val="Compact"/>
       </w:pPr>
       <w:hyperlink r:id="rId72">
         <w:r>
@@ -2770,23 +2596,23 @@
     </w:p>
     <w:p>
       <w:pPr>
+        <w:pStyle w:val="Compact"/>
         <w:numPr>
           <w:ilvl w:val="0"/>
           <w:numId w:val="1014"/>
         </w:numPr>
+      </w:pPr>
+      <w:r>
+        <w:t xml:space="preserve">The work we have done to enable extra functionality cannot be delivered via the fenced div approach at this time. It would require all of the functionality to be reimplemented at a completely different point in the conversion and, based on our current understanding, some of the functionality, which was requested by lecturers and students, could not be delivered at this time if at all.</w:t>
+      </w:r>
+    </w:p>
+    <w:p>
+      <w:pPr>
         <w:pStyle w:val="Compact"/>
-      </w:pPr>
-      <w:r>
-        <w:t xml:space="preserve">The work we have done to enable extra functionality cannot be delivered via the fenced div approach at this time. It would require all of the functionality to be reimplemented at a completely different point in the conversion and, based on our current understanding, some of the functionality, which was requested by lecturers and students, could not be delivered at this time if at all.</w:t>
-      </w:r>
-    </w:p>
-    <w:p>
-      <w:pPr>
         <w:numPr>
           <w:ilvl w:val="0"/>
           <w:numId w:val="1014"/>
         </w:numPr>
-        <w:pStyle w:val="Compact"/>
       </w:pPr>
       <w:r>
         <w:t xml:space="preserve">While we accept the reasoning for the change in Bookdown - that it enables richer content to be included within theorem type environments and has a clearer implementation - we have not had any request to enable the types of richer functionality meant here. Other</w:t>
@@ -2795,13 +2621,7 @@
         <w:t xml:space="preserve"> </w:t>
       </w:r>
       <w:r>
-        <w:t xml:space="preserve">‘</w:t>
-      </w:r>
-      <w:r>
-        <w:t xml:space="preserve">missing</w:t>
-      </w:r>
-      <w:r>
-        <w:t xml:space="preserve">’</w:t>
+        <w:t xml:space="preserve">‘missing’</w:t>
       </w:r>
       <w:r>
         <w:t xml:space="preserve"> </w:t>
@@ -2821,13 +2641,7 @@
         <w:t xml:space="preserve"> </w:t>
       </w:r>
       <w:r>
-        <w:t xml:space="preserve">‘</w:t>
-      </w:r>
-      <w:r>
-        <w:t xml:space="preserve">safe</w:t>
-      </w:r>
-      <w:r>
-        <w:t xml:space="preserve">’</w:t>
+        <w:t xml:space="preserve">‘safe’</w:t>
       </w:r>
       <w:r>
         <w:t xml:space="preserve"> </w:t>
@@ -2855,23 +2669,23 @@
     </w:p>
     <w:p>
       <w:pPr>
+        <w:pStyle w:val="Compact"/>
         <w:numPr>
           <w:ilvl w:val="0"/>
           <w:numId w:val="1015"/>
         </w:numPr>
+      </w:pPr>
+      <w:r>
+        <w:t xml:space="preserve">We will have retained a copy of your original files for you so you don’t need to worry about this if you immediately change your mind!</w:t>
+      </w:r>
+    </w:p>
+    <w:p>
+      <w:pPr>
         <w:pStyle w:val="Compact"/>
-      </w:pPr>
-      <w:r>
-        <w:t xml:space="preserve">We will have retained a copy of your original files for you so you don’t need to worry about this if you immediately change your mind!</w:t>
-      </w:r>
-    </w:p>
-    <w:p>
-      <w:pPr>
         <w:numPr>
           <w:ilvl w:val="0"/>
           <w:numId w:val="1015"/>
         </w:numPr>
-        <w:pStyle w:val="Compact"/>
       </w:pPr>
       <w:r>
         <w:t xml:space="preserve">We assume you are transforming for a reason - to use the functionality of ClavertonDown. In this case any transform back will require you to undo any use of our extra functionality.</w:t>
@@ -2903,13 +2717,7 @@
         <w:t xml:space="preserve">library(</w:t>
       </w:r>
       <w:r>
-        <w:t xml:space="preserve">“</w:t>
-      </w:r>
-      <w:r>
-        <w:t xml:space="preserve">clavertondown</w:t>
-      </w:r>
-      <w:r>
-        <w:t xml:space="preserve">”</w:t>
+        <w:t xml:space="preserve">“clavertondown”</w:t>
       </w:r>
       <w:r>
         <w:t xml:space="preserve">)</w:t>
@@ -2923,13 +2731,7 @@
         <w:t xml:space="preserve">intercept_theorems(</w:t>
       </w:r>
       <w:r>
-        <w:t xml:space="preserve">“</w:t>
-      </w:r>
-      <w:r>
-        <w:t xml:space="preserve">./</w:t>
-      </w:r>
-      <w:r>
-        <w:t xml:space="preserve">”</w:t>
+        <w:t xml:space="preserve">“./”</w:t>
       </w:r>
       <w:r>
         <w:t xml:space="preserve">)</w:t>
@@ -2955,8 +2757,8 @@
       </w:r>
       <w:r>
         <w:rPr>
+          <w:i/>
           <w:iCs/>
-          <w:i/>
         </w:rPr>
         <w:t xml:space="preserve">any warning</w:t>
       </w:r>
@@ -2969,23 +2771,23 @@
     </w:p>
     <w:p>
       <w:pPr>
+        <w:pStyle w:val="Compact"/>
         <w:numPr>
           <w:ilvl w:val="0"/>
           <w:numId w:val="1016"/>
         </w:numPr>
+      </w:pPr>
+      <w:r>
+        <w:t xml:space="preserve">nested theorem type fenced div environments or</w:t>
+      </w:r>
+    </w:p>
+    <w:p>
+      <w:pPr>
         <w:pStyle w:val="Compact"/>
-      </w:pPr>
-      <w:r>
-        <w:t xml:space="preserve">nested theorem type fenced div environments or</w:t>
-      </w:r>
-    </w:p>
-    <w:p>
-      <w:pPr>
         <w:numPr>
           <w:ilvl w:val="0"/>
           <w:numId w:val="1016"/>
         </w:numPr>
-        <w:pStyle w:val="Compact"/>
       </w:pPr>
       <w:hyperlink r:id="rId74">
         <w:r>
@@ -3004,11 +2806,11 @@
     </w:p>
     <w:p>
       <w:pPr>
+        <w:pStyle w:val="Compact"/>
         <w:numPr>
           <w:ilvl w:val="0"/>
           <w:numId w:val="1016"/>
         </w:numPr>
-        <w:pStyle w:val="Compact"/>
       </w:pPr>
       <w:r>
         <w:t xml:space="preserve">You have used more than three colons when defining a fenced div despite it not being nested - just set it back to three in this case.</w:t>
@@ -3025,13 +2827,7 @@
         <w:t xml:space="preserve"> </w:t>
       </w:r>
       <w:r>
-        <w:t xml:space="preserve">‘</w:t>
-      </w:r>
-      <w:r>
-        <w:t xml:space="preserve">richer content</w:t>
-      </w:r>
-      <w:r>
-        <w:t xml:space="preserve">’</w:t>
+        <w:t xml:space="preserve">‘richer content’</w:t>
       </w:r>
       <w:r>
         <w:t xml:space="preserve">.</w:t>
@@ -3753,14 +3549,14 @@
     </w:lvl>
   </w:abstractNum>
   <w:abstractNum w:abstractNumId="990">
-    <w:nsid w:val="A990"/>
+    <w:nsid w:val="0000A990"/>
     <w:multiLevelType w:val="multilevel"/>
     <w:lvl w:ilvl="0">
       <w:numFmt w:val="bullet"/>
       <w:lvlText w:val=" "/>
       <w:lvlJc w:val="left"/>
       <w:pPr>
-        <w:ind w:left="720" w:hanging="480"/>
+        <w:ind w:left="720" w:hanging="360"/>
       </w:pPr>
     </w:lvl>
     <w:lvl w:ilvl="1">
@@ -3768,7 +3564,7 @@
       <w:lvlText w:val=" "/>
       <w:lvlJc w:val="left"/>
       <w:pPr>
-        <w:ind w:left="1440" w:hanging="480"/>
+        <w:ind w:left="1440" w:hanging="360"/>
       </w:pPr>
     </w:lvl>
     <w:lvl w:ilvl="2">
@@ -3776,7 +3572,7 @@
       <w:lvlText w:val=" "/>
       <w:lvlJc w:val="left"/>
       <w:pPr>
-        <w:ind w:left="2160" w:hanging="480"/>
+        <w:ind w:left="2160" w:hanging="360"/>
       </w:pPr>
     </w:lvl>
     <w:lvl w:ilvl="3">
@@ -3784,7 +3580,7 @@
       <w:lvlText w:val=" "/>
       <w:lvlJc w:val="left"/>
       <w:pPr>
-        <w:ind w:left="2880" w:hanging="480"/>
+        <w:ind w:left="2880" w:hanging="360"/>
       </w:pPr>
     </w:lvl>
     <w:lvl w:ilvl="4">
@@ -3792,7 +3588,7 @@
       <w:lvlText w:val=" "/>
       <w:lvlJc w:val="left"/>
       <w:pPr>
-        <w:ind w:left="3600" w:hanging="480"/>
+        <w:ind w:left="3600" w:hanging="360"/>
       </w:pPr>
     </w:lvl>
     <w:lvl w:ilvl="5">
@@ -3800,7 +3596,7 @@
       <w:lvlText w:val=" "/>
       <w:lvlJc w:val="left"/>
       <w:pPr>
-        <w:ind w:left="4320" w:hanging="480"/>
+        <w:ind w:left="4320" w:hanging="360"/>
       </w:pPr>
     </w:lvl>
     <w:lvl w:ilvl="6">
@@ -3808,7 +3604,7 @@
       <w:lvlText w:val=" "/>
       <w:lvlJc w:val="left"/>
       <w:pPr>
-        <w:ind w:left="5040" w:hanging="480"/>
+        <w:ind w:left="5040" w:hanging="360"/>
       </w:pPr>
     </w:lvl>
     <w:lvl w:ilvl="7">
@@ -3816,7 +3612,7 @@
       <w:lvlText w:val=" "/>
       <w:lvlJc w:val="left"/>
       <w:pPr>
-        <w:ind w:left="5760" w:hanging="480"/>
+        <w:ind w:left="5760" w:hanging="360"/>
       </w:pPr>
     </w:lvl>
     <w:lvl w:ilvl="8">
@@ -3824,84 +3620,111 @@
       <w:lvlText w:val=" "/>
       <w:lvlJc w:val="left"/>
       <w:pPr>
-        <w:ind w:left="6480" w:hanging="480"/>
+        <w:ind w:left="6480" w:hanging="360"/>
       </w:pPr>
     </w:lvl>
   </w:abstractNum>
   <w:abstractNum w:abstractNumId="991">
-    <w:nsid w:val="A991"/>
+    <w:nsid w:val="0000A991"/>
     <w:multiLevelType w:val="multilevel"/>
     <w:lvl w:ilvl="0">
       <w:numFmt w:val="bullet"/>
-      <w:lvlText w:val="•"/>
-      <w:lvlJc w:val="left"/>
-      <w:pPr>
-        <w:ind w:left="720" w:hanging="480"/>
-      </w:pPr>
+      <w:lvlText w:val=""/>
+      <w:lvlJc w:val="left"/>
+      <w:pPr>
+        <w:ind w:left="720" w:hanging="360"/>
+      </w:pPr>
+      <w:rPr>
+        <w:rFonts w:ascii="Symbol" w:hAnsi="Symbol" w:cs="Symbol" w:hint="default"/>
+      </w:rPr>
     </w:lvl>
     <w:lvl w:ilvl="1">
       <w:numFmt w:val="bullet"/>
-      <w:lvlText w:val="–"/>
-      <w:lvlJc w:val="left"/>
-      <w:pPr>
-        <w:ind w:left="1440" w:hanging="480"/>
-      </w:pPr>
+      <w:lvlText w:val="o"/>
+      <w:lvlJc w:val="left"/>
+      <w:pPr>
+        <w:ind w:left="1440" w:hanging="360"/>
+      </w:pPr>
+      <w:rPr>
+        <w:rFonts w:ascii="Courier New" w:hAnsi="Courier New" w:cs="Courier New" w:hint="default"/>
+      </w:rPr>
     </w:lvl>
     <w:lvl w:ilvl="2">
       <w:numFmt w:val="bullet"/>
-      <w:lvlText w:val="•"/>
-      <w:lvlJc w:val="left"/>
-      <w:pPr>
-        <w:ind w:left="2160" w:hanging="480"/>
-      </w:pPr>
+      <w:lvlText w:val=""/>
+      <w:lvlJc w:val="left"/>
+      <w:pPr>
+        <w:ind w:left="2160" w:hanging="360"/>
+      </w:pPr>
+      <w:rPr>
+        <w:rFonts w:ascii="Wingdings" w:hAnsi="Wingdings" w:cs="Wingdings" w:hint="default"/>
+      </w:rPr>
     </w:lvl>
     <w:lvl w:ilvl="3">
       <w:numFmt w:val="bullet"/>
-      <w:lvlText w:val="–"/>
-      <w:lvlJc w:val="left"/>
-      <w:pPr>
-        <w:ind w:left="2880" w:hanging="480"/>
-      </w:pPr>
+      <w:lvlText w:val=""/>
+      <w:lvlJc w:val="left"/>
+      <w:pPr>
+        <w:ind w:left="2880" w:hanging="360"/>
+      </w:pPr>
+      <w:rPr>
+        <w:rFonts w:ascii="Symbol" w:hAnsi="Symbol" w:cs="Symbol" w:hint="default"/>
+      </w:rPr>
     </w:lvl>
     <w:lvl w:ilvl="4">
       <w:numFmt w:val="bullet"/>
-      <w:lvlText w:val="•"/>
-      <w:lvlJc w:val="left"/>
-      <w:pPr>
-        <w:ind w:left="3600" w:hanging="480"/>
-      </w:pPr>
+      <w:lvlText w:val="o"/>
+      <w:lvlJc w:val="left"/>
+      <w:pPr>
+        <w:ind w:left="3600" w:hanging="360"/>
+      </w:pPr>
+      <w:rPr>
+        <w:rFonts w:ascii="Courier New" w:hAnsi="Courier New" w:cs="Courier New" w:hint="default"/>
+      </w:rPr>
     </w:lvl>
     <w:lvl w:ilvl="5">
       <w:numFmt w:val="bullet"/>
-      <w:lvlText w:val="–"/>
-      <w:lvlJc w:val="left"/>
-      <w:pPr>
-        <w:ind w:left="4320" w:hanging="480"/>
-      </w:pPr>
+      <w:lvlText w:val=""/>
+      <w:lvlJc w:val="left"/>
+      <w:pPr>
+        <w:ind w:left="4320" w:hanging="360"/>
+      </w:pPr>
+      <w:rPr>
+        <w:rFonts w:ascii="Wingdings" w:hAnsi="Wingdings" w:cs="Wingdings" w:hint="default"/>
+      </w:rPr>
     </w:lvl>
     <w:lvl w:ilvl="6">
       <w:numFmt w:val="bullet"/>
-      <w:lvlText w:val="•"/>
-      <w:lvlJc w:val="left"/>
-      <w:pPr>
-        <w:ind w:left="5040" w:hanging="480"/>
-      </w:pPr>
+      <w:lvlText w:val=""/>
+      <w:lvlJc w:val="left"/>
+      <w:pPr>
+        <w:ind w:left="5040" w:hanging="360"/>
+      </w:pPr>
+      <w:rPr>
+        <w:rFonts w:ascii="Symbol" w:hAnsi="Symbol" w:cs="Symbol" w:hint="default"/>
+      </w:rPr>
     </w:lvl>
     <w:lvl w:ilvl="7">
       <w:numFmt w:val="bullet"/>
-      <w:lvlText w:val="–"/>
-      <w:lvlJc w:val="left"/>
-      <w:pPr>
-        <w:ind w:left="5760" w:hanging="480"/>
-      </w:pPr>
+      <w:lvlText w:val="o"/>
+      <w:lvlJc w:val="left"/>
+      <w:pPr>
+        <w:ind w:left="5760" w:hanging="360"/>
+      </w:pPr>
+      <w:rPr>
+        <w:rFonts w:ascii="Courier New" w:hAnsi="Courier New" w:cs="Courier New" w:hint="default"/>
+      </w:rPr>
     </w:lvl>
     <w:lvl w:ilvl="8">
       <w:numFmt w:val="bullet"/>
-      <w:lvlText w:val="•"/>
-      <w:lvlJc w:val="left"/>
-      <w:pPr>
-        <w:ind w:left="6480" w:hanging="480"/>
-      </w:pPr>
+      <w:lvlText w:val=""/>
+      <w:lvlJc w:val="left"/>
+      <w:pPr>
+        <w:ind w:left="6480" w:hanging="360"/>
+      </w:pPr>
+      <w:rPr>
+        <w:rFonts w:ascii="Wingdings" w:hAnsi="Wingdings" w:cs="Wingdings" w:hint="default"/>
+      </w:rPr>
     </w:lvl>
   </w:abstractNum>
   <w:num w:numId="1">

</xml_diff>